<commit_message>
Video embed doesn't work, so pushing this
</commit_message>
<xml_diff>
--- a/uidev_28.docx
+++ b/uidev_28.docx
@@ -110,7 +110,7 @@
                                           <wp:inline distT="0" distB="0" distL="0" distR="0" wp14:anchorId="0AD847C3" wp14:editId="58CDAEDB">
                                             <wp:extent cx="3568700" cy="3048000"/>
                                             <wp:effectExtent l="0" t="0" r="12700" b="0"/>
-                                            <wp:docPr id="3" name="Picture 3" descr="Goal-Setting.jpg"/>
+                                            <wp:docPr id="10" name="Picture 10" descr="Goal-Setting.jpg"/>
                                             <wp:cNvGraphicFramePr>
                                               <a:graphicFrameLocks xmlns:a="http://schemas.openxmlformats.org/drawingml/2006/main" noChangeAspect="1"/>
                                             </wp:cNvGraphicFramePr>
@@ -438,7 +438,7 @@
                                     <wp:inline distT="0" distB="0" distL="0" distR="0" wp14:anchorId="0AD847C3" wp14:editId="58CDAEDB">
                                       <wp:extent cx="3568700" cy="3048000"/>
                                       <wp:effectExtent l="0" t="0" r="12700" b="0"/>
-                                      <wp:docPr id="3" name="Picture 3" descr="Goal-Setting.jpg"/>
+                                      <wp:docPr id="10" name="Picture 10" descr="Goal-Setting.jpg"/>
                                       <wp:cNvGraphicFramePr>
                                         <a:graphicFrameLocks xmlns:a="http://schemas.openxmlformats.org/drawingml/2006/main" noChangeAspect="1"/>
                                       </wp:cNvGraphicFramePr>
@@ -739,11 +739,19 @@
               <w:lang w:val="pl-PL"/>
             </w:rPr>
           </w:pPr>
+          <w:proofErr w:type="spellStart"/>
           <w:r>
             <w:rPr>
               <w:lang w:val="pl-PL"/>
             </w:rPr>
-            <w:t>Table of Contents</w:t>
+            <w:t>Table</w:t>
+          </w:r>
+          <w:proofErr w:type="spellEnd"/>
+          <w:r>
+            <w:rPr>
+              <w:lang w:val="pl-PL"/>
+            </w:rPr>
+            <w:t xml:space="preserve"> of Contents</w:t>
           </w:r>
         </w:p>
         <w:p>
@@ -775,7 +783,7 @@
           <w:r>
             <w:fldChar w:fldCharType="separate"/>
           </w:r>
-          <w:hyperlink w:anchor="_Toc500725536" w:history="1">
+          <w:hyperlink w:anchor="_Toc500726068" w:history="1">
             <w:r>
               <w:rPr>
                 <w:rStyle w:val="Hyperlink"/>
@@ -802,7 +810,7 @@
                 <w:noProof/>
                 <w:webHidden/>
               </w:rPr>
-              <w:instrText xml:space="preserve"> PAGEREF _Toc500725536 \h </w:instrText>
+              <w:instrText xml:space="preserve"> PAGEREF _Toc500726068 \h </w:instrText>
             </w:r>
             <w:r>
               <w:rPr>
@@ -850,7 +858,7 @@
               <w:lang w:eastAsia="en-US"/>
             </w:rPr>
           </w:pPr>
-          <w:hyperlink w:anchor="_Toc500725537" w:history="1">
+          <w:hyperlink w:anchor="_Toc500726069" w:history="1">
             <w:r>
               <w:rPr>
                 <w:rStyle w:val="Hyperlink"/>
@@ -877,7 +885,7 @@
                 <w:noProof/>
                 <w:webHidden/>
               </w:rPr>
-              <w:instrText xml:space="preserve"> PAGEREF _Toc500725537 \h </w:instrText>
+              <w:instrText xml:space="preserve"> PAGEREF _Toc500726069 \h </w:instrText>
             </w:r>
             <w:r>
               <w:rPr>
@@ -925,7 +933,7 @@
               <w:lang w:eastAsia="en-US"/>
             </w:rPr>
           </w:pPr>
-          <w:hyperlink w:anchor="_Toc500725538" w:history="1">
+          <w:hyperlink w:anchor="_Toc500726070" w:history="1">
             <w:r>
               <w:rPr>
                 <w:rStyle w:val="Hyperlink"/>
@@ -952,7 +960,7 @@
                 <w:noProof/>
                 <w:webHidden/>
               </w:rPr>
-              <w:instrText xml:space="preserve"> PAGEREF _Toc500725538 \h </w:instrText>
+              <w:instrText xml:space="preserve"> PAGEREF _Toc500726070 \h </w:instrText>
             </w:r>
             <w:r>
               <w:rPr>
@@ -998,7 +1006,7 @@
               <w:lang w:eastAsia="en-US"/>
             </w:rPr>
           </w:pPr>
-          <w:hyperlink w:anchor="_Toc500725539" w:history="1">
+          <w:hyperlink w:anchor="_Toc500726071" w:history="1">
             <w:r>
               <w:rPr>
                 <w:rStyle w:val="Hyperlink"/>
@@ -1025,7 +1033,7 @@
                 <w:noProof/>
                 <w:webHidden/>
               </w:rPr>
-              <w:instrText xml:space="preserve"> PAGEREF _Toc500725539 \h </w:instrText>
+              <w:instrText xml:space="preserve"> PAGEREF _Toc500726071 \h </w:instrText>
             </w:r>
             <w:r>
               <w:rPr>
@@ -1073,7 +1081,7 @@
               <w:lang w:eastAsia="en-US"/>
             </w:rPr>
           </w:pPr>
-          <w:hyperlink w:anchor="_Toc500725540" w:history="1">
+          <w:hyperlink w:anchor="_Toc500726072" w:history="1">
             <w:r>
               <w:rPr>
                 <w:rStyle w:val="Hyperlink"/>
@@ -1100,7 +1108,7 @@
                 <w:noProof/>
                 <w:webHidden/>
               </w:rPr>
-              <w:instrText xml:space="preserve"> PAGEREF _Toc500725540 \h </w:instrText>
+              <w:instrText xml:space="preserve"> PAGEREF _Toc500726072 \h </w:instrText>
             </w:r>
             <w:r>
               <w:rPr>
@@ -1146,7 +1154,7 @@
               <w:lang w:eastAsia="en-US"/>
             </w:rPr>
           </w:pPr>
-          <w:hyperlink w:anchor="_Toc500725541" w:history="1">
+          <w:hyperlink w:anchor="_Toc500726073" w:history="1">
             <w:r>
               <w:rPr>
                 <w:rStyle w:val="Hyperlink"/>
@@ -1173,7 +1181,7 @@
                 <w:noProof/>
                 <w:webHidden/>
               </w:rPr>
-              <w:instrText xml:space="preserve"> PAGEREF _Toc500725541 \h </w:instrText>
+              <w:instrText xml:space="preserve"> PAGEREF _Toc500726073 \h </w:instrText>
             </w:r>
             <w:r>
               <w:rPr>
@@ -1219,7 +1227,7 @@
               <w:lang w:eastAsia="en-US"/>
             </w:rPr>
           </w:pPr>
-          <w:hyperlink w:anchor="_Toc500725542" w:history="1">
+          <w:hyperlink w:anchor="_Toc500726074" w:history="1">
             <w:r>
               <w:rPr>
                 <w:rStyle w:val="Hyperlink"/>
@@ -1246,7 +1254,7 @@
                 <w:noProof/>
                 <w:webHidden/>
               </w:rPr>
-              <w:instrText xml:space="preserve"> PAGEREF _Toc500725542 \h </w:instrText>
+              <w:instrText xml:space="preserve"> PAGEREF _Toc500726074 \h </w:instrText>
             </w:r>
             <w:r>
               <w:rPr>
@@ -1294,7 +1302,7 @@
               <w:lang w:eastAsia="en-US"/>
             </w:rPr>
           </w:pPr>
-          <w:hyperlink w:anchor="_Toc500725543" w:history="1">
+          <w:hyperlink w:anchor="_Toc500726075" w:history="1">
             <w:r>
               <w:rPr>
                 <w:rStyle w:val="Hyperlink"/>
@@ -1321,7 +1329,7 @@
                 <w:noProof/>
                 <w:webHidden/>
               </w:rPr>
-              <w:instrText xml:space="preserve"> PAGEREF _Toc500725543 \h </w:instrText>
+              <w:instrText xml:space="preserve"> PAGEREF _Toc500726075 \h </w:instrText>
             </w:r>
             <w:r>
               <w:rPr>
@@ -1367,7 +1375,7 @@
               <w:lang w:eastAsia="en-US"/>
             </w:rPr>
           </w:pPr>
-          <w:hyperlink w:anchor="_Toc500725544" w:history="1">
+          <w:hyperlink w:anchor="_Toc500726076" w:history="1">
             <w:r>
               <w:rPr>
                 <w:rStyle w:val="Hyperlink"/>
@@ -1394,7 +1402,7 @@
                 <w:noProof/>
                 <w:webHidden/>
               </w:rPr>
-              <w:instrText xml:space="preserve"> PAGEREF _Toc500725544 \h </w:instrText>
+              <w:instrText xml:space="preserve"> PAGEREF _Toc500726076 \h </w:instrText>
             </w:r>
             <w:r>
               <w:rPr>
@@ -1440,7 +1448,7 @@
               <w:lang w:eastAsia="en-US"/>
             </w:rPr>
           </w:pPr>
-          <w:hyperlink w:anchor="_Toc500725545" w:history="1">
+          <w:hyperlink w:anchor="_Toc500726077" w:history="1">
             <w:r>
               <w:rPr>
                 <w:rStyle w:val="Hyperlink"/>
@@ -1467,7 +1475,7 @@
                 <w:noProof/>
                 <w:webHidden/>
               </w:rPr>
-              <w:instrText xml:space="preserve"> PAGEREF _Toc500725545 \h </w:instrText>
+              <w:instrText xml:space="preserve"> PAGEREF _Toc500726077 \h </w:instrText>
             </w:r>
             <w:r>
               <w:rPr>
@@ -1515,7 +1523,7 @@
               <w:lang w:eastAsia="en-US"/>
             </w:rPr>
           </w:pPr>
-          <w:hyperlink w:anchor="_Toc500725546" w:history="1">
+          <w:hyperlink w:anchor="_Toc500726078" w:history="1">
             <w:r>
               <w:rPr>
                 <w:rStyle w:val="Hyperlink"/>
@@ -1542,7 +1550,7 @@
                 <w:noProof/>
                 <w:webHidden/>
               </w:rPr>
-              <w:instrText xml:space="preserve"> PAGEREF _Toc500725546 \h </w:instrText>
+              <w:instrText xml:space="preserve"> PAGEREF _Toc500726078 \h </w:instrText>
             </w:r>
             <w:r>
               <w:rPr>
@@ -1562,7 +1570,7 @@
                 <w:noProof/>
                 <w:webHidden/>
               </w:rPr>
-              <w:t>9</w:t>
+              <w:t>8</w:t>
             </w:r>
             <w:r>
               <w:rPr>
@@ -1590,7 +1598,7 @@
               <w:lang w:eastAsia="en-US"/>
             </w:rPr>
           </w:pPr>
-          <w:hyperlink w:anchor="_Toc500725547" w:history="1">
+          <w:hyperlink w:anchor="_Toc500726079" w:history="1">
             <w:r>
               <w:rPr>
                 <w:rStyle w:val="Hyperlink"/>
@@ -1617,7 +1625,7 @@
                 <w:noProof/>
                 <w:webHidden/>
               </w:rPr>
-              <w:instrText xml:space="preserve"> PAGEREF _Toc500725547 \h </w:instrText>
+              <w:instrText xml:space="preserve"> PAGEREF _Toc500726079 \h </w:instrText>
             </w:r>
             <w:r>
               <w:rPr>
@@ -1637,7 +1645,7 @@
                 <w:noProof/>
                 <w:webHidden/>
               </w:rPr>
-              <w:t>10</w:t>
+              <w:t>9</w:t>
             </w:r>
             <w:r>
               <w:rPr>
@@ -1665,7 +1673,7 @@
               <w:lang w:eastAsia="en-US"/>
             </w:rPr>
           </w:pPr>
-          <w:hyperlink w:anchor="_Toc500725548" w:history="1">
+          <w:hyperlink w:anchor="_Toc500726080" w:history="1">
             <w:r>
               <w:rPr>
                 <w:rStyle w:val="Hyperlink"/>
@@ -1692,7 +1700,7 @@
                 <w:noProof/>
                 <w:webHidden/>
               </w:rPr>
-              <w:instrText xml:space="preserve"> PAGEREF _Toc500725548 \h </w:instrText>
+              <w:instrText xml:space="preserve"> PAGEREF _Toc500726080 \h </w:instrText>
             </w:r>
             <w:r>
               <w:rPr>
@@ -1712,7 +1720,7 @@
                 <w:noProof/>
                 <w:webHidden/>
               </w:rPr>
-              <w:t>10</w:t>
+              <w:t>9</w:t>
             </w:r>
             <w:r>
               <w:rPr>
@@ -1738,7 +1746,7 @@
               <w:lang w:eastAsia="en-US"/>
             </w:rPr>
           </w:pPr>
-          <w:hyperlink w:anchor="_Toc500725549" w:history="1">
+          <w:hyperlink w:anchor="_Toc500726081" w:history="1">
             <w:r>
               <w:rPr>
                 <w:rStyle w:val="Hyperlink"/>
@@ -1765,7 +1773,7 @@
                 <w:noProof/>
                 <w:webHidden/>
               </w:rPr>
-              <w:instrText xml:space="preserve"> PAGEREF _Toc500725549 \h </w:instrText>
+              <w:instrText xml:space="preserve"> PAGEREF _Toc500726081 \h </w:instrText>
             </w:r>
             <w:r>
               <w:rPr>
@@ -1785,7 +1793,7 @@
                 <w:noProof/>
                 <w:webHidden/>
               </w:rPr>
-              <w:t>10</w:t>
+              <w:t>9</w:t>
             </w:r>
             <w:r>
               <w:rPr>
@@ -1811,7 +1819,7 @@
               <w:lang w:eastAsia="en-US"/>
             </w:rPr>
           </w:pPr>
-          <w:hyperlink w:anchor="_Toc500725550" w:history="1">
+          <w:hyperlink w:anchor="_Toc500726082" w:history="1">
             <w:r>
               <w:rPr>
                 <w:rStyle w:val="Hyperlink"/>
@@ -1838,7 +1846,7 @@
                 <w:noProof/>
                 <w:webHidden/>
               </w:rPr>
-              <w:instrText xml:space="preserve"> PAGEREF _Toc500725550 \h </w:instrText>
+              <w:instrText xml:space="preserve"> PAGEREF _Toc500726082 \h </w:instrText>
             </w:r>
             <w:r>
               <w:rPr>
@@ -1858,7 +1866,7 @@
                 <w:noProof/>
                 <w:webHidden/>
               </w:rPr>
-              <w:t>10</w:t>
+              <w:t>9</w:t>
             </w:r>
             <w:r>
               <w:rPr>
@@ -1884,7 +1892,7 @@
               <w:lang w:eastAsia="en-US"/>
             </w:rPr>
           </w:pPr>
-          <w:hyperlink w:anchor="_Toc500725551" w:history="1">
+          <w:hyperlink w:anchor="_Toc500726083" w:history="1">
             <w:r>
               <w:rPr>
                 <w:rStyle w:val="Hyperlink"/>
@@ -1911,7 +1919,7 @@
                 <w:noProof/>
                 <w:webHidden/>
               </w:rPr>
-              <w:instrText xml:space="preserve"> PAGEREF _Toc500725551 \h </w:instrText>
+              <w:instrText xml:space="preserve"> PAGEREF _Toc500726083 \h </w:instrText>
             </w:r>
             <w:r>
               <w:rPr>
@@ -1931,7 +1939,7 @@
                 <w:noProof/>
                 <w:webHidden/>
               </w:rPr>
-              <w:t>10</w:t>
+              <w:t>9</w:t>
             </w:r>
             <w:r>
               <w:rPr>
@@ -1959,7 +1967,7 @@
               <w:lang w:eastAsia="en-US"/>
             </w:rPr>
           </w:pPr>
-          <w:hyperlink w:anchor="_Toc500725552" w:history="1">
+          <w:hyperlink w:anchor="_Toc500726084" w:history="1">
             <w:r>
               <w:rPr>
                 <w:rStyle w:val="Hyperlink"/>
@@ -1986,7 +1994,7 @@
                 <w:noProof/>
                 <w:webHidden/>
               </w:rPr>
-              <w:instrText xml:space="preserve"> PAGEREF _Toc500725552 \h </w:instrText>
+              <w:instrText xml:space="preserve"> PAGEREF _Toc500726084 \h </w:instrText>
             </w:r>
             <w:r>
               <w:rPr>
@@ -2006,7 +2014,7 @@
                 <w:noProof/>
                 <w:webHidden/>
               </w:rPr>
-              <w:t>10</w:t>
+              <w:t>9</w:t>
             </w:r>
             <w:r>
               <w:rPr>
@@ -2032,7 +2040,7 @@
               <w:lang w:eastAsia="en-US"/>
             </w:rPr>
           </w:pPr>
-          <w:hyperlink w:anchor="_Toc500725553" w:history="1">
+          <w:hyperlink w:anchor="_Toc500726085" w:history="1">
             <w:r>
               <w:rPr>
                 <w:rStyle w:val="Hyperlink"/>
@@ -2059,7 +2067,7 @@
                 <w:noProof/>
                 <w:webHidden/>
               </w:rPr>
-              <w:instrText xml:space="preserve"> PAGEREF _Toc500725553 \h </w:instrText>
+              <w:instrText xml:space="preserve"> PAGEREF _Toc500726085 \h </w:instrText>
             </w:r>
             <w:r>
               <w:rPr>
@@ -2079,7 +2087,7 @@
                 <w:noProof/>
                 <w:webHidden/>
               </w:rPr>
-              <w:t>10</w:t>
+              <w:t>9</w:t>
             </w:r>
             <w:r>
               <w:rPr>
@@ -2107,7 +2115,7 @@
               <w:lang w:eastAsia="en-US"/>
             </w:rPr>
           </w:pPr>
-          <w:hyperlink w:anchor="_Toc500725554" w:history="1">
+          <w:hyperlink w:anchor="_Toc500726086" w:history="1">
             <w:r>
               <w:rPr>
                 <w:rStyle w:val="Hyperlink"/>
@@ -2134,7 +2142,7 @@
                 <w:noProof/>
                 <w:webHidden/>
               </w:rPr>
-              <w:instrText xml:space="preserve"> PAGEREF _Toc500725554 \h </w:instrText>
+              <w:instrText xml:space="preserve"> PAGEREF _Toc500726086 \h </w:instrText>
             </w:r>
             <w:r>
               <w:rPr>
@@ -2154,7 +2162,7 @@
                 <w:noProof/>
                 <w:webHidden/>
               </w:rPr>
-              <w:t>10</w:t>
+              <w:t>9</w:t>
             </w:r>
             <w:r>
               <w:rPr>
@@ -2180,7 +2188,7 @@
               <w:lang w:eastAsia="en-US"/>
             </w:rPr>
           </w:pPr>
-          <w:hyperlink w:anchor="_Toc500725555" w:history="1">
+          <w:hyperlink w:anchor="_Toc500726087" w:history="1">
             <w:r>
               <w:rPr>
                 <w:rStyle w:val="Hyperlink"/>
@@ -2207,7 +2215,7 @@
                 <w:noProof/>
                 <w:webHidden/>
               </w:rPr>
-              <w:instrText xml:space="preserve"> PAGEREF _Toc500725555 \h </w:instrText>
+              <w:instrText xml:space="preserve"> PAGEREF _Toc500726087 \h </w:instrText>
             </w:r>
             <w:r>
               <w:rPr>
@@ -2227,7 +2235,7 @@
                 <w:noProof/>
                 <w:webHidden/>
               </w:rPr>
-              <w:t>10</w:t>
+              <w:t>9</w:t>
             </w:r>
             <w:r>
               <w:rPr>
@@ -2253,7 +2261,7 @@
               <w:lang w:eastAsia="en-US"/>
             </w:rPr>
           </w:pPr>
-          <w:hyperlink w:anchor="_Toc500725556" w:history="1">
+          <w:hyperlink w:anchor="_Toc500726088" w:history="1">
             <w:r>
               <w:rPr>
                 <w:rStyle w:val="Hyperlink"/>
@@ -2280,7 +2288,7 @@
                 <w:noProof/>
                 <w:webHidden/>
               </w:rPr>
-              <w:instrText xml:space="preserve"> PAGEREF _Toc500725556 \h </w:instrText>
+              <w:instrText xml:space="preserve"> PAGEREF _Toc500726088 \h </w:instrText>
             </w:r>
             <w:r>
               <w:rPr>
@@ -2300,7 +2308,7 @@
                 <w:noProof/>
                 <w:webHidden/>
               </w:rPr>
-              <w:t>11</w:t>
+              <w:t>10</w:t>
             </w:r>
             <w:r>
               <w:rPr>
@@ -2313,14 +2321,12 @@
         </w:p>
         <w:p>
           <w:pPr>
-            <w:pStyle w:val="TOC2"/>
+            <w:pStyle w:val="TOC3"/>
             <w:tabs>
               <w:tab w:val="right" w:leader="dot" w:pos="9552"/>
             </w:tabs>
             <w:rPr>
               <w:rFonts w:eastAsiaTheme="minorEastAsia" w:cstheme="minorBidi"/>
-              <w:i w:val="0"/>
-              <w:iCs w:val="0"/>
               <w:noProof/>
               <w:color w:val="auto"/>
               <w:sz w:val="24"/>
@@ -2328,7 +2334,7 @@
               <w:lang w:eastAsia="en-US"/>
             </w:rPr>
           </w:pPr>
-          <w:hyperlink w:anchor="_Toc500725557" w:history="1">
+          <w:hyperlink w:anchor="_Toc500726089" w:history="1">
             <w:r>
               <w:rPr>
                 <w:rStyle w:val="Hyperlink"/>
@@ -2355,7 +2361,7 @@
                 <w:noProof/>
                 <w:webHidden/>
               </w:rPr>
-              <w:instrText xml:space="preserve"> PAGEREF _Toc500725557 \h </w:instrText>
+              <w:instrText xml:space="preserve"> PAGEREF _Toc500726089 \h </w:instrText>
             </w:r>
             <w:r>
               <w:rPr>
@@ -2375,7 +2381,7 @@
                 <w:noProof/>
                 <w:webHidden/>
               </w:rPr>
-              <w:t>11</w:t>
+              <w:t>10</w:t>
             </w:r>
             <w:r>
               <w:rPr>
@@ -2417,14 +2423,12 @@
         </w:rPr>
         <w:br w:type="page"/>
       </w:r>
-      <w:bookmarkStart w:id="0" w:name="_GoBack"/>
-      <w:bookmarkEnd w:id="0"/>
     </w:p>
     <w:p>
       <w:pPr>
         <w:pStyle w:val="Heading1"/>
       </w:pPr>
-      <w:bookmarkStart w:id="1" w:name="_Toc500725536"/>
+      <w:bookmarkStart w:id="0" w:name="_Toc500726068"/>
       <w:r>
         <w:lastRenderedPageBreak/>
         <w:t xml:space="preserve">Analytical </w:t>
@@ -2432,7 +2436,7 @@
       <w:r>
         <w:t>Usability Evaluation</w:t>
       </w:r>
-      <w:bookmarkEnd w:id="1"/>
+      <w:bookmarkEnd w:id="0"/>
     </w:p>
     <w:p>
       <w:r>
@@ -2455,7 +2459,7 @@
       <w:pPr>
         <w:pStyle w:val="Heading2"/>
       </w:pPr>
-      <w:bookmarkStart w:id="2" w:name="_Toc500725537"/>
+      <w:bookmarkStart w:id="1" w:name="_Toc500726069"/>
       <w:r>
         <w:lastRenderedPageBreak/>
         <w:t xml:space="preserve">Cognitive walkthrough – </w:t>
@@ -2466,7 +2470,7 @@
       <w:r>
         <w:t>ask 1</w:t>
       </w:r>
-      <w:bookmarkEnd w:id="2"/>
+      <w:bookmarkEnd w:id="1"/>
     </w:p>
     <w:p>
       <w:r>
@@ -2597,22 +2601,22 @@
       <w:pPr>
         <w:pStyle w:val="Heading2"/>
       </w:pPr>
-      <w:bookmarkStart w:id="3" w:name="_Toc500725538"/>
+      <w:bookmarkStart w:id="2" w:name="_Toc500726070"/>
       <w:r>
         <w:lastRenderedPageBreak/>
         <w:t>GOMS Family of Methods - Task 2</w:t>
       </w:r>
-      <w:bookmarkEnd w:id="3"/>
+      <w:bookmarkEnd w:id="2"/>
     </w:p>
     <w:p>
       <w:pPr>
         <w:pStyle w:val="Heading3"/>
       </w:pPr>
-      <w:bookmarkStart w:id="4" w:name="_Toc500725539"/>
+      <w:bookmarkStart w:id="3" w:name="_Toc500726071"/>
       <w:r>
         <w:t>Goal</w:t>
       </w:r>
-      <w:bookmarkEnd w:id="4"/>
+      <w:bookmarkEnd w:id="3"/>
     </w:p>
     <w:p>
       <w:r>
@@ -2623,21 +2627,21 @@
       <w:pPr>
         <w:pStyle w:val="Heading2"/>
       </w:pPr>
-      <w:bookmarkStart w:id="5" w:name="_Toc500725540"/>
+      <w:bookmarkStart w:id="4" w:name="_Toc500726072"/>
       <w:r>
         <w:t>A competent performer</w:t>
       </w:r>
-      <w:bookmarkEnd w:id="5"/>
+      <w:bookmarkEnd w:id="4"/>
     </w:p>
     <w:p>
       <w:pPr>
         <w:pStyle w:val="Heading3"/>
       </w:pPr>
-      <w:bookmarkStart w:id="6" w:name="_Toc500725541"/>
+      <w:bookmarkStart w:id="5" w:name="_Toc500726073"/>
       <w:r>
         <w:t>Calculations</w:t>
       </w:r>
-      <w:bookmarkEnd w:id="6"/>
+      <w:bookmarkEnd w:id="5"/>
     </w:p>
     <w:p>
       <w:pPr>
@@ -6192,16 +6196,10 @@
         <w:t xml:space="preserve"> sequence</w:t>
       </w:r>
       <w:r>
-        <w:t xml:space="preserve"> (competent performer)</w:t>
+        <w:t xml:space="preserve"> (competent performer</w:t>
       </w:r>
-    </w:p>
-    <w:p/>
-    <w:p>
-      <w:pPr>
-        <w:pStyle w:val="Caption"/>
-        <w:keepNext/>
-        <w:jc w:val="center"/>
-      </w:pPr>
+      <w:bookmarkStart w:id="6" w:name="_GoBack"/>
+      <w:bookmarkEnd w:id="6"/>
     </w:p>
     <w:tbl>
       <w:tblPr>
@@ -6242,6 +6240,7 @@
                 <w:color w:val="000000"/>
                 <w:lang w:eastAsia="zh-CN"/>
               </w:rPr>
+              <w:lastRenderedPageBreak/>
               <w:t>Action</w:t>
             </w:r>
           </w:p>
@@ -6594,7 +6593,7 @@
       <w:pPr>
         <w:pStyle w:val="Heading3"/>
       </w:pPr>
-      <w:bookmarkStart w:id="7" w:name="_Toc500725542"/>
+      <w:bookmarkStart w:id="7" w:name="_Toc500726074"/>
       <w:r>
         <w:t>Results</w:t>
       </w:r>
@@ -6624,7 +6623,7 @@
       <w:pPr>
         <w:pStyle w:val="Heading2"/>
       </w:pPr>
-      <w:bookmarkStart w:id="8" w:name="_Toc500725543"/>
+      <w:bookmarkStart w:id="8" w:name="_Toc500726075"/>
       <w:r>
         <w:lastRenderedPageBreak/>
         <w:t>An expert</w:t>
@@ -6635,7 +6634,7 @@
       <w:pPr>
         <w:pStyle w:val="Heading3"/>
       </w:pPr>
-      <w:bookmarkStart w:id="9" w:name="_Toc500725544"/>
+      <w:bookmarkStart w:id="9" w:name="_Toc500726076"/>
       <w:r>
         <w:t>Calculations</w:t>
       </w:r>
@@ -9623,7 +9622,7 @@
       <w:pPr>
         <w:pStyle w:val="Heading3"/>
       </w:pPr>
-      <w:bookmarkStart w:id="10" w:name="_Toc500725545"/>
+      <w:bookmarkStart w:id="10" w:name="_Toc500726077"/>
       <w:r>
         <w:t>Results</w:t>
       </w:r>
@@ -9638,16 +9637,10 @@
       </w:r>
     </w:p>
     <w:p>
-      <w:r>
-        <w:lastRenderedPageBreak/>
-        <w:br w:type="page"/>
-      </w:r>
-    </w:p>
-    <w:p>
       <w:pPr>
         <w:pStyle w:val="Heading1"/>
       </w:pPr>
-      <w:bookmarkStart w:id="11" w:name="_Toc500725546"/>
+      <w:bookmarkStart w:id="11" w:name="_Toc500726078"/>
       <w:r>
         <w:lastRenderedPageBreak/>
         <w:t>Potential</w:t>
@@ -9790,7 +9783,7 @@
       <w:pPr>
         <w:pStyle w:val="Heading1"/>
       </w:pPr>
-      <w:bookmarkStart w:id="12" w:name="_Toc500725547"/>
+      <w:bookmarkStart w:id="12" w:name="_Toc500726079"/>
       <w:r>
         <w:lastRenderedPageBreak/>
         <w:t>Empirical Usability Evaluation</w:t>
@@ -9801,7 +9794,7 @@
       <w:pPr>
         <w:pStyle w:val="Heading2"/>
       </w:pPr>
-      <w:bookmarkStart w:id="13" w:name="_Toc500725548"/>
+      <w:bookmarkStart w:id="13" w:name="_Toc500726080"/>
       <w:r>
         <w:t>Usability criteria and measures</w:t>
       </w:r>
@@ -9811,7 +9804,7 @@
       <w:pPr>
         <w:pStyle w:val="Heading3"/>
       </w:pPr>
-      <w:bookmarkStart w:id="14" w:name="_Toc500725549"/>
+      <w:bookmarkStart w:id="14" w:name="_Toc500726081"/>
       <w:r>
         <w:t>Effectiveness</w:t>
       </w:r>
@@ -9826,7 +9819,7 @@
       <w:pPr>
         <w:pStyle w:val="Heading3"/>
       </w:pPr>
-      <w:bookmarkStart w:id="15" w:name="_Toc500725550"/>
+      <w:bookmarkStart w:id="15" w:name="_Toc500726082"/>
       <w:r>
         <w:t>Efficiency</w:t>
       </w:r>
@@ -9841,7 +9834,7 @@
       <w:pPr>
         <w:pStyle w:val="Heading3"/>
       </w:pPr>
-      <w:bookmarkStart w:id="16" w:name="_Toc500725551"/>
+      <w:bookmarkStart w:id="16" w:name="_Toc500726083"/>
       <w:r>
         <w:t>Satisfaction</w:t>
       </w:r>
@@ -9856,7 +9849,7 @@
       <w:pPr>
         <w:pStyle w:val="Heading2"/>
       </w:pPr>
-      <w:bookmarkStart w:id="17" w:name="_Toc500725552"/>
+      <w:bookmarkStart w:id="17" w:name="_Toc500726084"/>
       <w:r>
         <w:t>Test Users</w:t>
       </w:r>
@@ -9866,7 +9859,7 @@
       <w:pPr>
         <w:pStyle w:val="Heading3"/>
       </w:pPr>
-      <w:bookmarkStart w:id="18" w:name="_Toc500725553"/>
+      <w:bookmarkStart w:id="18" w:name="_Toc500726085"/>
       <w:r>
         <w:t>User 1</w:t>
       </w:r>
@@ -9909,7 +9902,7 @@
       <w:pPr>
         <w:pStyle w:val="Heading2"/>
       </w:pPr>
-      <w:bookmarkStart w:id="19" w:name="_Toc500725554"/>
+      <w:bookmarkStart w:id="19" w:name="_Toc500726086"/>
       <w:r>
         <w:t>Performance of tasks</w:t>
       </w:r>
@@ -9919,7 +9912,7 @@
       <w:pPr>
         <w:pStyle w:val="Heading3"/>
       </w:pPr>
-      <w:bookmarkStart w:id="20" w:name="_Toc500725555"/>
+      <w:bookmarkStart w:id="20" w:name="_Toc500726087"/>
       <w:r>
         <w:t>Scenarios</w:t>
       </w:r>
@@ -9933,7 +9926,15 @@
         <w:t>Task 1</w:t>
       </w:r>
       <w:r>
-        <w:t xml:space="preserve"> – Login into the GamePlan </w:t>
+        <w:t xml:space="preserve"> – Login into the </w:t>
+      </w:r>
+      <w:proofErr w:type="spellStart"/>
+      <w:r>
+        <w:t>GamePlan</w:t>
+      </w:r>
+      <w:proofErr w:type="spellEnd"/>
+      <w:r>
+        <w:t xml:space="preserve"> </w:t>
       </w:r>
     </w:p>
     <w:p>
@@ -9996,18 +9997,22 @@
       <w:pPr>
         <w:pStyle w:val="Heading3"/>
       </w:pPr>
-      <w:bookmarkStart w:id="21" w:name="_Toc500725556"/>
+      <w:bookmarkStart w:id="21" w:name="_Toc500726088"/>
       <w:r>
         <w:t>Results</w:t>
       </w:r>
       <w:bookmarkEnd w:id="21"/>
     </w:p>
-    <w:p/>
     <w:p>
-      <w:pPr>
-        <w:pStyle w:val="Heading2"/>
-      </w:pPr>
-      <w:bookmarkStart w:id="22" w:name="_Toc500725557"/>
+      <w:r>
+        <w:t>&lt;Video&gt;</w:t>
+      </w:r>
+    </w:p>
+    <w:p>
+      <w:pPr>
+        <w:pStyle w:val="Heading3"/>
+      </w:pPr>
+      <w:bookmarkStart w:id="22" w:name="_Toc500726089"/>
       <w:r>
         <w:t>Analysis of results and comparison with the criteria</w:t>
       </w:r>
@@ -10143,7 +10148,7 @@
           <w:rPr>
             <w:noProof/>
           </w:rPr>
-          <w:t>2</w:t>
+          <w:t>9</w:t>
         </w:r>
         <w:r>
           <w:rPr>
@@ -17094,7 +17099,7 @@
 </file>
 
 <file path=customXml/itemProps1.xml><?xml version="1.0" encoding="utf-8"?>
-<ds:datastoreItem xmlns:ds="http://schemas.openxmlformats.org/officeDocument/2006/customXml" ds:itemID="{23A6D9B1-067C-6B42-8C90-29A8D3D5AED7}">
+<ds:datastoreItem xmlns:ds="http://schemas.openxmlformats.org/officeDocument/2006/customXml" ds:itemID="{089CA32B-A18A-6845-A578-884F645C7652}">
   <ds:schemaRefs>
     <ds:schemaRef ds:uri="http://schemas.openxmlformats.org/officeDocument/2006/bibliography"/>
   </ds:schemaRefs>

</xml_diff>

<commit_message>
Added references to GOMS + prettified the doc
</commit_message>
<xml_diff>
--- a/uidev_28.docx
+++ b/uidev_28.docx
@@ -739,19 +739,11 @@
               <w:lang w:val="pl-PL"/>
             </w:rPr>
           </w:pPr>
-          <w:proofErr w:type="spellStart"/>
           <w:r>
             <w:rPr>
               <w:lang w:val="pl-PL"/>
             </w:rPr>
-            <w:t>Table</w:t>
-          </w:r>
-          <w:proofErr w:type="spellEnd"/>
-          <w:r>
-            <w:rPr>
-              <w:lang w:val="pl-PL"/>
-            </w:rPr>
-            <w:t xml:space="preserve"> of Contents</w:t>
+            <w:t>Table of Contents</w:t>
           </w:r>
         </w:p>
         <w:p>
@@ -772,18 +764,27 @@
             </w:rPr>
           </w:pPr>
           <w:r>
+            <w:rPr>
+              <w:b w:val="0"/>
+              <w:bCs w:val="0"/>
+            </w:rPr>
             <w:fldChar w:fldCharType="begin"/>
           </w:r>
           <w:r>
             <w:rPr>
-              <w:lang w:val="pl-PL"/>
+              <w:b w:val="0"/>
+              <w:bCs w:val="0"/>
             </w:rPr>
-            <w:instrText xml:space="preserve"> TOC \o "1-3" \h \z \u </w:instrText>
+            <w:instrText xml:space="preserve"> TOC \o "1-4" \h \z </w:instrText>
           </w:r>
           <w:r>
+            <w:rPr>
+              <w:b w:val="0"/>
+              <w:bCs w:val="0"/>
+            </w:rPr>
             <w:fldChar w:fldCharType="separate"/>
           </w:r>
-          <w:hyperlink w:anchor="_Toc500726068" w:history="1">
+          <w:hyperlink w:anchor="_Toc500726967" w:history="1">
             <w:r>
               <w:rPr>
                 <w:rStyle w:val="Hyperlink"/>
@@ -810,7 +811,7 @@
                 <w:noProof/>
                 <w:webHidden/>
               </w:rPr>
-              <w:instrText xml:space="preserve"> PAGEREF _Toc500726068 \h </w:instrText>
+              <w:instrText xml:space="preserve"> PAGEREF _Toc500726967 \h </w:instrText>
             </w:r>
             <w:r>
               <w:rPr>
@@ -858,13 +859,13 @@
               <w:lang w:eastAsia="en-US"/>
             </w:rPr>
           </w:pPr>
-          <w:hyperlink w:anchor="_Toc500726069" w:history="1">
+          <w:hyperlink w:anchor="_Toc500726968" w:history="1">
             <w:r>
               <w:rPr>
                 <w:rStyle w:val="Hyperlink"/>
                 <w:noProof/>
               </w:rPr>
-              <w:t>Cognitive walkthrough – Task 1</w:t>
+              <w:t>Cognitive walkthrough</w:t>
             </w:r>
             <w:r>
               <w:rPr>
@@ -885,7 +886,7 @@
                 <w:noProof/>
                 <w:webHidden/>
               </w:rPr>
-              <w:instrText xml:space="preserve"> PAGEREF _Toc500726069 \h </w:instrText>
+              <w:instrText xml:space="preserve"> PAGEREF _Toc500726968 \h </w:instrText>
             </w:r>
             <w:r>
               <w:rPr>
@@ -933,13 +934,13 @@
               <w:lang w:eastAsia="en-US"/>
             </w:rPr>
           </w:pPr>
-          <w:hyperlink w:anchor="_Toc500726070" w:history="1">
+          <w:hyperlink w:anchor="_Toc500726969" w:history="1">
             <w:r>
               <w:rPr>
                 <w:rStyle w:val="Hyperlink"/>
                 <w:noProof/>
               </w:rPr>
-              <w:t>GOMS Family of Methods - Task 2</w:t>
+              <w:t>GOMS Family of Methods</w:t>
             </w:r>
             <w:r>
               <w:rPr>
@@ -960,7 +961,7 @@
                 <w:noProof/>
                 <w:webHidden/>
               </w:rPr>
-              <w:instrText xml:space="preserve"> PAGEREF _Toc500726070 \h </w:instrText>
+              <w:instrText xml:space="preserve"> PAGEREF _Toc500726969 \h </w:instrText>
             </w:r>
             <w:r>
               <w:rPr>
@@ -1006,7 +1007,7 @@
               <w:lang w:eastAsia="en-US"/>
             </w:rPr>
           </w:pPr>
-          <w:hyperlink w:anchor="_Toc500726071" w:history="1">
+          <w:hyperlink w:anchor="_Toc500726970" w:history="1">
             <w:r>
               <w:rPr>
                 <w:rStyle w:val="Hyperlink"/>
@@ -1033,7 +1034,7 @@
                 <w:noProof/>
                 <w:webHidden/>
               </w:rPr>
-              <w:instrText xml:space="preserve"> PAGEREF _Toc500726071 \h </w:instrText>
+              <w:instrText xml:space="preserve"> PAGEREF _Toc500726970 \h </w:instrText>
             </w:r>
             <w:r>
               <w:rPr>
@@ -1054,6 +1055,811 @@
                 <w:webHidden/>
               </w:rPr>
               <w:t>5</w:t>
+            </w:r>
+            <w:r>
+              <w:rPr>
+                <w:noProof/>
+                <w:webHidden/>
+              </w:rPr>
+              <w:fldChar w:fldCharType="end"/>
+            </w:r>
+          </w:hyperlink>
+        </w:p>
+        <w:p>
+          <w:pPr>
+            <w:pStyle w:val="TOC3"/>
+            <w:tabs>
+              <w:tab w:val="right" w:leader="dot" w:pos="9552"/>
+            </w:tabs>
+            <w:rPr>
+              <w:rFonts w:eastAsiaTheme="minorEastAsia" w:cstheme="minorBidi"/>
+              <w:noProof/>
+              <w:color w:val="auto"/>
+              <w:sz w:val="24"/>
+              <w:szCs w:val="24"/>
+              <w:lang w:eastAsia="en-US"/>
+            </w:rPr>
+          </w:pPr>
+          <w:hyperlink w:anchor="_Toc500726971" w:history="1">
+            <w:r>
+              <w:rPr>
+                <w:rStyle w:val="Hyperlink"/>
+                <w:noProof/>
+              </w:rPr>
+              <w:t>Notes</w:t>
+            </w:r>
+            <w:r>
+              <w:rPr>
+                <w:noProof/>
+                <w:webHidden/>
+              </w:rPr>
+              <w:tab/>
+            </w:r>
+            <w:r>
+              <w:rPr>
+                <w:noProof/>
+                <w:webHidden/>
+              </w:rPr>
+              <w:fldChar w:fldCharType="begin"/>
+            </w:r>
+            <w:r>
+              <w:rPr>
+                <w:noProof/>
+                <w:webHidden/>
+              </w:rPr>
+              <w:instrText xml:space="preserve"> PAGEREF _Toc500726971 \h </w:instrText>
+            </w:r>
+            <w:r>
+              <w:rPr>
+                <w:noProof/>
+                <w:webHidden/>
+              </w:rPr>
+            </w:r>
+            <w:r>
+              <w:rPr>
+                <w:noProof/>
+                <w:webHidden/>
+              </w:rPr>
+              <w:fldChar w:fldCharType="separate"/>
+            </w:r>
+            <w:r>
+              <w:rPr>
+                <w:noProof/>
+                <w:webHidden/>
+              </w:rPr>
+              <w:t>5</w:t>
+            </w:r>
+            <w:r>
+              <w:rPr>
+                <w:noProof/>
+                <w:webHidden/>
+              </w:rPr>
+              <w:fldChar w:fldCharType="end"/>
+            </w:r>
+          </w:hyperlink>
+        </w:p>
+        <w:p>
+          <w:pPr>
+            <w:pStyle w:val="TOC4"/>
+            <w:tabs>
+              <w:tab w:val="right" w:leader="dot" w:pos="9552"/>
+            </w:tabs>
+            <w:rPr>
+              <w:rFonts w:eastAsiaTheme="minorEastAsia" w:cstheme="minorBidi"/>
+              <w:noProof/>
+              <w:color w:val="auto"/>
+              <w:sz w:val="24"/>
+              <w:szCs w:val="24"/>
+              <w:lang w:eastAsia="en-US"/>
+            </w:rPr>
+          </w:pPr>
+          <w:hyperlink w:anchor="_Toc500726972" w:history="1">
+            <w:r>
+              <w:rPr>
+                <w:rStyle w:val="Hyperlink"/>
+                <w:noProof/>
+              </w:rPr>
+              <w:t>Username length</w:t>
+            </w:r>
+            <w:r>
+              <w:rPr>
+                <w:noProof/>
+                <w:webHidden/>
+              </w:rPr>
+              <w:tab/>
+            </w:r>
+            <w:r>
+              <w:rPr>
+                <w:noProof/>
+                <w:webHidden/>
+              </w:rPr>
+              <w:fldChar w:fldCharType="begin"/>
+            </w:r>
+            <w:r>
+              <w:rPr>
+                <w:noProof/>
+                <w:webHidden/>
+              </w:rPr>
+              <w:instrText xml:space="preserve"> PAGEREF _Toc500726972 \h </w:instrText>
+            </w:r>
+            <w:r>
+              <w:rPr>
+                <w:noProof/>
+                <w:webHidden/>
+              </w:rPr>
+            </w:r>
+            <w:r>
+              <w:rPr>
+                <w:noProof/>
+                <w:webHidden/>
+              </w:rPr>
+              <w:fldChar w:fldCharType="separate"/>
+            </w:r>
+            <w:r>
+              <w:rPr>
+                <w:noProof/>
+                <w:webHidden/>
+              </w:rPr>
+              <w:t>5</w:t>
+            </w:r>
+            <w:r>
+              <w:rPr>
+                <w:noProof/>
+                <w:webHidden/>
+              </w:rPr>
+              <w:fldChar w:fldCharType="end"/>
+            </w:r>
+          </w:hyperlink>
+        </w:p>
+        <w:p>
+          <w:pPr>
+            <w:pStyle w:val="TOC4"/>
+            <w:tabs>
+              <w:tab w:val="right" w:leader="dot" w:pos="9552"/>
+            </w:tabs>
+            <w:rPr>
+              <w:rFonts w:eastAsiaTheme="minorEastAsia" w:cstheme="minorBidi"/>
+              <w:noProof/>
+              <w:color w:val="auto"/>
+              <w:sz w:val="24"/>
+              <w:szCs w:val="24"/>
+              <w:lang w:eastAsia="en-US"/>
+            </w:rPr>
+          </w:pPr>
+          <w:hyperlink w:anchor="_Toc500726973" w:history="1">
+            <w:r>
+              <w:rPr>
+                <w:rStyle w:val="Hyperlink"/>
+                <w:noProof/>
+              </w:rPr>
+              <w:t>Password length</w:t>
+            </w:r>
+            <w:r>
+              <w:rPr>
+                <w:noProof/>
+                <w:webHidden/>
+              </w:rPr>
+              <w:tab/>
+            </w:r>
+            <w:r>
+              <w:rPr>
+                <w:noProof/>
+                <w:webHidden/>
+              </w:rPr>
+              <w:fldChar w:fldCharType="begin"/>
+            </w:r>
+            <w:r>
+              <w:rPr>
+                <w:noProof/>
+                <w:webHidden/>
+              </w:rPr>
+              <w:instrText xml:space="preserve"> PAGEREF _Toc500726973 \h </w:instrText>
+            </w:r>
+            <w:r>
+              <w:rPr>
+                <w:noProof/>
+                <w:webHidden/>
+              </w:rPr>
+            </w:r>
+            <w:r>
+              <w:rPr>
+                <w:noProof/>
+                <w:webHidden/>
+              </w:rPr>
+              <w:fldChar w:fldCharType="separate"/>
+            </w:r>
+            <w:r>
+              <w:rPr>
+                <w:noProof/>
+                <w:webHidden/>
+              </w:rPr>
+              <w:t>5</w:t>
+            </w:r>
+            <w:r>
+              <w:rPr>
+                <w:noProof/>
+                <w:webHidden/>
+              </w:rPr>
+              <w:fldChar w:fldCharType="end"/>
+            </w:r>
+          </w:hyperlink>
+        </w:p>
+        <w:p>
+          <w:pPr>
+            <w:pStyle w:val="TOC4"/>
+            <w:tabs>
+              <w:tab w:val="right" w:leader="dot" w:pos="9552"/>
+            </w:tabs>
+            <w:rPr>
+              <w:rFonts w:eastAsiaTheme="minorEastAsia" w:cstheme="minorBidi"/>
+              <w:noProof/>
+              <w:color w:val="auto"/>
+              <w:sz w:val="24"/>
+              <w:szCs w:val="24"/>
+              <w:lang w:eastAsia="en-US"/>
+            </w:rPr>
+          </w:pPr>
+          <w:hyperlink w:anchor="_Toc500726974" w:history="1">
+            <w:r>
+              <w:rPr>
+                <w:rStyle w:val="Hyperlink"/>
+                <w:noProof/>
+              </w:rPr>
+              <w:t>Email length</w:t>
+            </w:r>
+            <w:r>
+              <w:rPr>
+                <w:noProof/>
+                <w:webHidden/>
+              </w:rPr>
+              <w:tab/>
+            </w:r>
+            <w:r>
+              <w:rPr>
+                <w:noProof/>
+                <w:webHidden/>
+              </w:rPr>
+              <w:fldChar w:fldCharType="begin"/>
+            </w:r>
+            <w:r>
+              <w:rPr>
+                <w:noProof/>
+                <w:webHidden/>
+              </w:rPr>
+              <w:instrText xml:space="preserve"> PAGEREF _Toc500726974 \h </w:instrText>
+            </w:r>
+            <w:r>
+              <w:rPr>
+                <w:noProof/>
+                <w:webHidden/>
+              </w:rPr>
+            </w:r>
+            <w:r>
+              <w:rPr>
+                <w:noProof/>
+                <w:webHidden/>
+              </w:rPr>
+              <w:fldChar w:fldCharType="separate"/>
+            </w:r>
+            <w:r>
+              <w:rPr>
+                <w:noProof/>
+                <w:webHidden/>
+              </w:rPr>
+              <w:t>5</w:t>
+            </w:r>
+            <w:r>
+              <w:rPr>
+                <w:noProof/>
+                <w:webHidden/>
+              </w:rPr>
+              <w:fldChar w:fldCharType="end"/>
+            </w:r>
+          </w:hyperlink>
+        </w:p>
+        <w:p>
+          <w:pPr>
+            <w:pStyle w:val="TOC3"/>
+            <w:tabs>
+              <w:tab w:val="right" w:leader="dot" w:pos="9552"/>
+            </w:tabs>
+            <w:rPr>
+              <w:rFonts w:eastAsiaTheme="minorEastAsia" w:cstheme="minorBidi"/>
+              <w:noProof/>
+              <w:color w:val="auto"/>
+              <w:sz w:val="24"/>
+              <w:szCs w:val="24"/>
+              <w:lang w:eastAsia="en-US"/>
+            </w:rPr>
+          </w:pPr>
+          <w:hyperlink w:anchor="_Toc500726975" w:history="1">
+            <w:r>
+              <w:rPr>
+                <w:rStyle w:val="Hyperlink"/>
+                <w:noProof/>
+              </w:rPr>
+              <w:t>Competent performer</w:t>
+            </w:r>
+            <w:r>
+              <w:rPr>
+                <w:noProof/>
+                <w:webHidden/>
+              </w:rPr>
+              <w:tab/>
+            </w:r>
+            <w:r>
+              <w:rPr>
+                <w:noProof/>
+                <w:webHidden/>
+              </w:rPr>
+              <w:fldChar w:fldCharType="begin"/>
+            </w:r>
+            <w:r>
+              <w:rPr>
+                <w:noProof/>
+                <w:webHidden/>
+              </w:rPr>
+              <w:instrText xml:space="preserve"> PAGEREF _Toc500726975 \h </w:instrText>
+            </w:r>
+            <w:r>
+              <w:rPr>
+                <w:noProof/>
+                <w:webHidden/>
+              </w:rPr>
+            </w:r>
+            <w:r>
+              <w:rPr>
+                <w:noProof/>
+                <w:webHidden/>
+              </w:rPr>
+              <w:fldChar w:fldCharType="separate"/>
+            </w:r>
+            <w:r>
+              <w:rPr>
+                <w:noProof/>
+                <w:webHidden/>
+              </w:rPr>
+              <w:t>6</w:t>
+            </w:r>
+            <w:r>
+              <w:rPr>
+                <w:noProof/>
+                <w:webHidden/>
+              </w:rPr>
+              <w:fldChar w:fldCharType="end"/>
+            </w:r>
+          </w:hyperlink>
+        </w:p>
+        <w:p>
+          <w:pPr>
+            <w:pStyle w:val="TOC4"/>
+            <w:tabs>
+              <w:tab w:val="right" w:leader="dot" w:pos="9552"/>
+            </w:tabs>
+            <w:rPr>
+              <w:rFonts w:eastAsiaTheme="minorEastAsia" w:cstheme="minorBidi"/>
+              <w:noProof/>
+              <w:color w:val="auto"/>
+              <w:sz w:val="24"/>
+              <w:szCs w:val="24"/>
+              <w:lang w:eastAsia="en-US"/>
+            </w:rPr>
+          </w:pPr>
+          <w:hyperlink w:anchor="_Toc500726976" w:history="1">
+            <w:r>
+              <w:rPr>
+                <w:rStyle w:val="Hyperlink"/>
+                <w:noProof/>
+              </w:rPr>
+              <w:t>Calculations</w:t>
+            </w:r>
+            <w:r>
+              <w:rPr>
+                <w:noProof/>
+                <w:webHidden/>
+              </w:rPr>
+              <w:tab/>
+            </w:r>
+            <w:r>
+              <w:rPr>
+                <w:noProof/>
+                <w:webHidden/>
+              </w:rPr>
+              <w:fldChar w:fldCharType="begin"/>
+            </w:r>
+            <w:r>
+              <w:rPr>
+                <w:noProof/>
+                <w:webHidden/>
+              </w:rPr>
+              <w:instrText xml:space="preserve"> PAGEREF _Toc500726976 \h </w:instrText>
+            </w:r>
+            <w:r>
+              <w:rPr>
+                <w:noProof/>
+                <w:webHidden/>
+              </w:rPr>
+            </w:r>
+            <w:r>
+              <w:rPr>
+                <w:noProof/>
+                <w:webHidden/>
+              </w:rPr>
+              <w:fldChar w:fldCharType="separate"/>
+            </w:r>
+            <w:r>
+              <w:rPr>
+                <w:noProof/>
+                <w:webHidden/>
+              </w:rPr>
+              <w:t>6</w:t>
+            </w:r>
+            <w:r>
+              <w:rPr>
+                <w:noProof/>
+                <w:webHidden/>
+              </w:rPr>
+              <w:fldChar w:fldCharType="end"/>
+            </w:r>
+          </w:hyperlink>
+        </w:p>
+        <w:p>
+          <w:pPr>
+            <w:pStyle w:val="TOC4"/>
+            <w:tabs>
+              <w:tab w:val="right" w:leader="dot" w:pos="9552"/>
+            </w:tabs>
+            <w:rPr>
+              <w:rFonts w:eastAsiaTheme="minorEastAsia" w:cstheme="minorBidi"/>
+              <w:noProof/>
+              <w:color w:val="auto"/>
+              <w:sz w:val="24"/>
+              <w:szCs w:val="24"/>
+              <w:lang w:eastAsia="en-US"/>
+            </w:rPr>
+          </w:pPr>
+          <w:hyperlink w:anchor="_Toc500726977" w:history="1">
+            <w:r>
+              <w:rPr>
+                <w:rStyle w:val="Hyperlink"/>
+                <w:noProof/>
+              </w:rPr>
+              <w:t>Results</w:t>
+            </w:r>
+            <w:r>
+              <w:rPr>
+                <w:noProof/>
+                <w:webHidden/>
+              </w:rPr>
+              <w:tab/>
+            </w:r>
+            <w:r>
+              <w:rPr>
+                <w:noProof/>
+                <w:webHidden/>
+              </w:rPr>
+              <w:fldChar w:fldCharType="begin"/>
+            </w:r>
+            <w:r>
+              <w:rPr>
+                <w:noProof/>
+                <w:webHidden/>
+              </w:rPr>
+              <w:instrText xml:space="preserve"> PAGEREF _Toc500726977 \h </w:instrText>
+            </w:r>
+            <w:r>
+              <w:rPr>
+                <w:noProof/>
+                <w:webHidden/>
+              </w:rPr>
+            </w:r>
+            <w:r>
+              <w:rPr>
+                <w:noProof/>
+                <w:webHidden/>
+              </w:rPr>
+              <w:fldChar w:fldCharType="separate"/>
+            </w:r>
+            <w:r>
+              <w:rPr>
+                <w:noProof/>
+                <w:webHidden/>
+              </w:rPr>
+              <w:t>7</w:t>
+            </w:r>
+            <w:r>
+              <w:rPr>
+                <w:noProof/>
+                <w:webHidden/>
+              </w:rPr>
+              <w:fldChar w:fldCharType="end"/>
+            </w:r>
+          </w:hyperlink>
+        </w:p>
+        <w:p>
+          <w:pPr>
+            <w:pStyle w:val="TOC3"/>
+            <w:tabs>
+              <w:tab w:val="right" w:leader="dot" w:pos="9552"/>
+            </w:tabs>
+            <w:rPr>
+              <w:rFonts w:eastAsiaTheme="minorEastAsia" w:cstheme="minorBidi"/>
+              <w:noProof/>
+              <w:color w:val="auto"/>
+              <w:sz w:val="24"/>
+              <w:szCs w:val="24"/>
+              <w:lang w:eastAsia="en-US"/>
+            </w:rPr>
+          </w:pPr>
+          <w:hyperlink w:anchor="_Toc500726978" w:history="1">
+            <w:r>
+              <w:rPr>
+                <w:rStyle w:val="Hyperlink"/>
+                <w:noProof/>
+              </w:rPr>
+              <w:t>Expert</w:t>
+            </w:r>
+            <w:r>
+              <w:rPr>
+                <w:noProof/>
+                <w:webHidden/>
+              </w:rPr>
+              <w:tab/>
+            </w:r>
+            <w:r>
+              <w:rPr>
+                <w:noProof/>
+                <w:webHidden/>
+              </w:rPr>
+              <w:fldChar w:fldCharType="begin"/>
+            </w:r>
+            <w:r>
+              <w:rPr>
+                <w:noProof/>
+                <w:webHidden/>
+              </w:rPr>
+              <w:instrText xml:space="preserve"> PAGEREF _Toc500726978 \h </w:instrText>
+            </w:r>
+            <w:r>
+              <w:rPr>
+                <w:noProof/>
+                <w:webHidden/>
+              </w:rPr>
+            </w:r>
+            <w:r>
+              <w:rPr>
+                <w:noProof/>
+                <w:webHidden/>
+              </w:rPr>
+              <w:fldChar w:fldCharType="separate"/>
+            </w:r>
+            <w:r>
+              <w:rPr>
+                <w:noProof/>
+                <w:webHidden/>
+              </w:rPr>
+              <w:t>8</w:t>
+            </w:r>
+            <w:r>
+              <w:rPr>
+                <w:noProof/>
+                <w:webHidden/>
+              </w:rPr>
+              <w:fldChar w:fldCharType="end"/>
+            </w:r>
+          </w:hyperlink>
+        </w:p>
+        <w:p>
+          <w:pPr>
+            <w:pStyle w:val="TOC4"/>
+            <w:tabs>
+              <w:tab w:val="right" w:leader="dot" w:pos="9552"/>
+            </w:tabs>
+            <w:rPr>
+              <w:rFonts w:eastAsiaTheme="minorEastAsia" w:cstheme="minorBidi"/>
+              <w:noProof/>
+              <w:color w:val="auto"/>
+              <w:sz w:val="24"/>
+              <w:szCs w:val="24"/>
+              <w:lang w:eastAsia="en-US"/>
+            </w:rPr>
+          </w:pPr>
+          <w:hyperlink w:anchor="_Toc500726979" w:history="1">
+            <w:r>
+              <w:rPr>
+                <w:rStyle w:val="Hyperlink"/>
+                <w:noProof/>
+              </w:rPr>
+              <w:t>Calculations</w:t>
+            </w:r>
+            <w:r>
+              <w:rPr>
+                <w:noProof/>
+                <w:webHidden/>
+              </w:rPr>
+              <w:tab/>
+            </w:r>
+            <w:r>
+              <w:rPr>
+                <w:noProof/>
+                <w:webHidden/>
+              </w:rPr>
+              <w:fldChar w:fldCharType="begin"/>
+            </w:r>
+            <w:r>
+              <w:rPr>
+                <w:noProof/>
+                <w:webHidden/>
+              </w:rPr>
+              <w:instrText xml:space="preserve"> PAGEREF _Toc500726979 \h </w:instrText>
+            </w:r>
+            <w:r>
+              <w:rPr>
+                <w:noProof/>
+                <w:webHidden/>
+              </w:rPr>
+            </w:r>
+            <w:r>
+              <w:rPr>
+                <w:noProof/>
+                <w:webHidden/>
+              </w:rPr>
+              <w:fldChar w:fldCharType="separate"/>
+            </w:r>
+            <w:r>
+              <w:rPr>
+                <w:noProof/>
+                <w:webHidden/>
+              </w:rPr>
+              <w:t>8</w:t>
+            </w:r>
+            <w:r>
+              <w:rPr>
+                <w:noProof/>
+                <w:webHidden/>
+              </w:rPr>
+              <w:fldChar w:fldCharType="end"/>
+            </w:r>
+          </w:hyperlink>
+        </w:p>
+        <w:p>
+          <w:pPr>
+            <w:pStyle w:val="TOC4"/>
+            <w:tabs>
+              <w:tab w:val="right" w:leader="dot" w:pos="9552"/>
+            </w:tabs>
+            <w:rPr>
+              <w:rFonts w:eastAsiaTheme="minorEastAsia" w:cstheme="minorBidi"/>
+              <w:noProof/>
+              <w:color w:val="auto"/>
+              <w:sz w:val="24"/>
+              <w:szCs w:val="24"/>
+              <w:lang w:eastAsia="en-US"/>
+            </w:rPr>
+          </w:pPr>
+          <w:hyperlink w:anchor="_Toc500726980" w:history="1">
+            <w:r>
+              <w:rPr>
+                <w:rStyle w:val="Hyperlink"/>
+                <w:noProof/>
+              </w:rPr>
+              <w:t>Results</w:t>
+            </w:r>
+            <w:r>
+              <w:rPr>
+                <w:noProof/>
+                <w:webHidden/>
+              </w:rPr>
+              <w:tab/>
+            </w:r>
+            <w:r>
+              <w:rPr>
+                <w:noProof/>
+                <w:webHidden/>
+              </w:rPr>
+              <w:fldChar w:fldCharType="begin"/>
+            </w:r>
+            <w:r>
+              <w:rPr>
+                <w:noProof/>
+                <w:webHidden/>
+              </w:rPr>
+              <w:instrText xml:space="preserve"> PAGEREF _Toc500726980 \h </w:instrText>
+            </w:r>
+            <w:r>
+              <w:rPr>
+                <w:noProof/>
+                <w:webHidden/>
+              </w:rPr>
+            </w:r>
+            <w:r>
+              <w:rPr>
+                <w:noProof/>
+                <w:webHidden/>
+              </w:rPr>
+              <w:fldChar w:fldCharType="separate"/>
+            </w:r>
+            <w:r>
+              <w:rPr>
+                <w:noProof/>
+                <w:webHidden/>
+              </w:rPr>
+              <w:t>8</w:t>
+            </w:r>
+            <w:r>
+              <w:rPr>
+                <w:noProof/>
+                <w:webHidden/>
+              </w:rPr>
+              <w:fldChar w:fldCharType="end"/>
+            </w:r>
+          </w:hyperlink>
+        </w:p>
+        <w:p>
+          <w:pPr>
+            <w:pStyle w:val="TOC1"/>
+            <w:tabs>
+              <w:tab w:val="right" w:leader="dot" w:pos="9552"/>
+            </w:tabs>
+            <w:rPr>
+              <w:rFonts w:eastAsiaTheme="minorEastAsia" w:cstheme="minorBidi"/>
+              <w:b w:val="0"/>
+              <w:bCs w:val="0"/>
+              <w:noProof/>
+              <w:color w:val="auto"/>
+              <w:sz w:val="24"/>
+              <w:szCs w:val="24"/>
+              <w:lang w:eastAsia="en-US"/>
+            </w:rPr>
+          </w:pPr>
+          <w:hyperlink w:anchor="_Toc500726981" w:history="1">
+            <w:r>
+              <w:rPr>
+                <w:rStyle w:val="Hyperlink"/>
+                <w:noProof/>
+              </w:rPr>
+              <w:t>Empirical Usability Evaluation</w:t>
+            </w:r>
+            <w:r>
+              <w:rPr>
+                <w:noProof/>
+                <w:webHidden/>
+              </w:rPr>
+              <w:tab/>
+            </w:r>
+            <w:r>
+              <w:rPr>
+                <w:noProof/>
+                <w:webHidden/>
+              </w:rPr>
+              <w:fldChar w:fldCharType="begin"/>
+            </w:r>
+            <w:r>
+              <w:rPr>
+                <w:noProof/>
+                <w:webHidden/>
+              </w:rPr>
+              <w:instrText xml:space="preserve"> PAGEREF _Toc500726981 \h </w:instrText>
+            </w:r>
+            <w:r>
+              <w:rPr>
+                <w:noProof/>
+                <w:webHidden/>
+              </w:rPr>
+            </w:r>
+            <w:r>
+              <w:rPr>
+                <w:noProof/>
+                <w:webHidden/>
+              </w:rPr>
+              <w:fldChar w:fldCharType="separate"/>
+            </w:r>
+            <w:r>
+              <w:rPr>
+                <w:noProof/>
+                <w:webHidden/>
+              </w:rPr>
+              <w:t>9</w:t>
             </w:r>
             <w:r>
               <w:rPr>
@@ -1081,13 +1887,13 @@
               <w:lang w:eastAsia="en-US"/>
             </w:rPr>
           </w:pPr>
-          <w:hyperlink w:anchor="_Toc500726072" w:history="1">
+          <w:hyperlink w:anchor="_Toc500726982" w:history="1">
             <w:r>
               <w:rPr>
                 <w:rStyle w:val="Hyperlink"/>
                 <w:noProof/>
               </w:rPr>
-              <w:t>A competent performer</w:t>
+              <w:t>Usability criteria and measures</w:t>
             </w:r>
             <w:r>
               <w:rPr>
@@ -1108,7 +1914,7 @@
                 <w:noProof/>
                 <w:webHidden/>
               </w:rPr>
-              <w:instrText xml:space="preserve"> PAGEREF _Toc500726072 \h </w:instrText>
+              <w:instrText xml:space="preserve"> PAGEREF _Toc500726982 \h </w:instrText>
             </w:r>
             <w:r>
               <w:rPr>
@@ -1128,7 +1934,7 @@
                 <w:noProof/>
                 <w:webHidden/>
               </w:rPr>
-              <w:t>5</w:t>
+              <w:t>9</w:t>
             </w:r>
             <w:r>
               <w:rPr>
@@ -1154,13 +1960,13 @@
               <w:lang w:eastAsia="en-US"/>
             </w:rPr>
           </w:pPr>
-          <w:hyperlink w:anchor="_Toc500726073" w:history="1">
+          <w:hyperlink w:anchor="_Toc500726983" w:history="1">
             <w:r>
               <w:rPr>
                 <w:rStyle w:val="Hyperlink"/>
                 <w:noProof/>
               </w:rPr>
-              <w:t>Calculations</w:t>
+              <w:t>Effectiveness</w:t>
             </w:r>
             <w:r>
               <w:rPr>
@@ -1181,7 +1987,7 @@
                 <w:noProof/>
                 <w:webHidden/>
               </w:rPr>
-              <w:instrText xml:space="preserve"> PAGEREF _Toc500726073 \h </w:instrText>
+              <w:instrText xml:space="preserve"> PAGEREF _Toc500726983 \h </w:instrText>
             </w:r>
             <w:r>
               <w:rPr>
@@ -1201,7 +2007,7 @@
                 <w:noProof/>
                 <w:webHidden/>
               </w:rPr>
-              <w:t>5</w:t>
+              <w:t>9</w:t>
             </w:r>
             <w:r>
               <w:rPr>
@@ -1227,13 +2033,13 @@
               <w:lang w:eastAsia="en-US"/>
             </w:rPr>
           </w:pPr>
-          <w:hyperlink w:anchor="_Toc500726074" w:history="1">
+          <w:hyperlink w:anchor="_Toc500726984" w:history="1">
             <w:r>
               <w:rPr>
                 <w:rStyle w:val="Hyperlink"/>
                 <w:noProof/>
               </w:rPr>
-              <w:t>Results</w:t>
+              <w:t>Efficiency</w:t>
             </w:r>
             <w:r>
               <w:rPr>
@@ -1254,7 +2060,7 @@
                 <w:noProof/>
                 <w:webHidden/>
               </w:rPr>
-              <w:instrText xml:space="preserve"> PAGEREF _Toc500726074 \h </w:instrText>
+              <w:instrText xml:space="preserve"> PAGEREF _Toc500726984 \h </w:instrText>
             </w:r>
             <w:r>
               <w:rPr>
@@ -1274,7 +2080,80 @@
                 <w:noProof/>
                 <w:webHidden/>
               </w:rPr>
-              <w:t>6</w:t>
+              <w:t>9</w:t>
+            </w:r>
+            <w:r>
+              <w:rPr>
+                <w:noProof/>
+                <w:webHidden/>
+              </w:rPr>
+              <w:fldChar w:fldCharType="end"/>
+            </w:r>
+          </w:hyperlink>
+        </w:p>
+        <w:p>
+          <w:pPr>
+            <w:pStyle w:val="TOC3"/>
+            <w:tabs>
+              <w:tab w:val="right" w:leader="dot" w:pos="9552"/>
+            </w:tabs>
+            <w:rPr>
+              <w:rFonts w:eastAsiaTheme="minorEastAsia" w:cstheme="minorBidi"/>
+              <w:noProof/>
+              <w:color w:val="auto"/>
+              <w:sz w:val="24"/>
+              <w:szCs w:val="24"/>
+              <w:lang w:eastAsia="en-US"/>
+            </w:rPr>
+          </w:pPr>
+          <w:hyperlink w:anchor="_Toc500726985" w:history="1">
+            <w:r>
+              <w:rPr>
+                <w:rStyle w:val="Hyperlink"/>
+                <w:noProof/>
+              </w:rPr>
+              <w:t>Satisfaction</w:t>
+            </w:r>
+            <w:r>
+              <w:rPr>
+                <w:noProof/>
+                <w:webHidden/>
+              </w:rPr>
+              <w:tab/>
+            </w:r>
+            <w:r>
+              <w:rPr>
+                <w:noProof/>
+                <w:webHidden/>
+              </w:rPr>
+              <w:fldChar w:fldCharType="begin"/>
+            </w:r>
+            <w:r>
+              <w:rPr>
+                <w:noProof/>
+                <w:webHidden/>
+              </w:rPr>
+              <w:instrText xml:space="preserve"> PAGEREF _Toc500726985 \h </w:instrText>
+            </w:r>
+            <w:r>
+              <w:rPr>
+                <w:noProof/>
+                <w:webHidden/>
+              </w:rPr>
+            </w:r>
+            <w:r>
+              <w:rPr>
+                <w:noProof/>
+                <w:webHidden/>
+              </w:rPr>
+              <w:fldChar w:fldCharType="separate"/>
+            </w:r>
+            <w:r>
+              <w:rPr>
+                <w:noProof/>
+                <w:webHidden/>
+              </w:rPr>
+              <w:t>9</w:t>
             </w:r>
             <w:r>
               <w:rPr>
@@ -1302,13 +2181,13 @@
               <w:lang w:eastAsia="en-US"/>
             </w:rPr>
           </w:pPr>
-          <w:hyperlink w:anchor="_Toc500726075" w:history="1">
+          <w:hyperlink w:anchor="_Toc500726986" w:history="1">
             <w:r>
               <w:rPr>
                 <w:rStyle w:val="Hyperlink"/>
                 <w:noProof/>
               </w:rPr>
-              <w:t>An expert</w:t>
+              <w:t>Test Users</w:t>
             </w:r>
             <w:r>
               <w:rPr>
@@ -1329,7 +2208,7 @@
                 <w:noProof/>
                 <w:webHidden/>
               </w:rPr>
-              <w:instrText xml:space="preserve"> PAGEREF _Toc500726075 \h </w:instrText>
+              <w:instrText xml:space="preserve"> PAGEREF _Toc500726986 \h </w:instrText>
             </w:r>
             <w:r>
               <w:rPr>
@@ -1349,7 +2228,7 @@
                 <w:noProof/>
                 <w:webHidden/>
               </w:rPr>
-              <w:t>7</w:t>
+              <w:t>9</w:t>
             </w:r>
             <w:r>
               <w:rPr>
@@ -1375,13 +2254,13 @@
               <w:lang w:eastAsia="en-US"/>
             </w:rPr>
           </w:pPr>
-          <w:hyperlink w:anchor="_Toc500726076" w:history="1">
+          <w:hyperlink w:anchor="_Toc500726987" w:history="1">
             <w:r>
               <w:rPr>
                 <w:rStyle w:val="Hyperlink"/>
                 <w:noProof/>
               </w:rPr>
-              <w:t>Calculations</w:t>
+              <w:t>User 1</w:t>
             </w:r>
             <w:r>
               <w:rPr>
@@ -1402,7 +2281,7 @@
                 <w:noProof/>
                 <w:webHidden/>
               </w:rPr>
-              <w:instrText xml:space="preserve"> PAGEREF _Toc500726076 \h </w:instrText>
+              <w:instrText xml:space="preserve"> PAGEREF _Toc500726987 \h </w:instrText>
             </w:r>
             <w:r>
               <w:rPr>
@@ -1422,7 +2301,82 @@
                 <w:noProof/>
                 <w:webHidden/>
               </w:rPr>
-              <w:t>7</w:t>
+              <w:t>9</w:t>
+            </w:r>
+            <w:r>
+              <w:rPr>
+                <w:noProof/>
+                <w:webHidden/>
+              </w:rPr>
+              <w:fldChar w:fldCharType="end"/>
+            </w:r>
+          </w:hyperlink>
+        </w:p>
+        <w:p>
+          <w:pPr>
+            <w:pStyle w:val="TOC2"/>
+            <w:tabs>
+              <w:tab w:val="right" w:leader="dot" w:pos="9552"/>
+            </w:tabs>
+            <w:rPr>
+              <w:rFonts w:eastAsiaTheme="minorEastAsia" w:cstheme="minorBidi"/>
+              <w:i w:val="0"/>
+              <w:iCs w:val="0"/>
+              <w:noProof/>
+              <w:color w:val="auto"/>
+              <w:sz w:val="24"/>
+              <w:szCs w:val="24"/>
+              <w:lang w:eastAsia="en-US"/>
+            </w:rPr>
+          </w:pPr>
+          <w:hyperlink w:anchor="_Toc500726988" w:history="1">
+            <w:r>
+              <w:rPr>
+                <w:rStyle w:val="Hyperlink"/>
+                <w:noProof/>
+              </w:rPr>
+              <w:t>Performance of tasks</w:t>
+            </w:r>
+            <w:r>
+              <w:rPr>
+                <w:noProof/>
+                <w:webHidden/>
+              </w:rPr>
+              <w:tab/>
+            </w:r>
+            <w:r>
+              <w:rPr>
+                <w:noProof/>
+                <w:webHidden/>
+              </w:rPr>
+              <w:fldChar w:fldCharType="begin"/>
+            </w:r>
+            <w:r>
+              <w:rPr>
+                <w:noProof/>
+                <w:webHidden/>
+              </w:rPr>
+              <w:instrText xml:space="preserve"> PAGEREF _Toc500726988 \h </w:instrText>
+            </w:r>
+            <w:r>
+              <w:rPr>
+                <w:noProof/>
+                <w:webHidden/>
+              </w:rPr>
+            </w:r>
+            <w:r>
+              <w:rPr>
+                <w:noProof/>
+                <w:webHidden/>
+              </w:rPr>
+              <w:fldChar w:fldCharType="separate"/>
+            </w:r>
+            <w:r>
+              <w:rPr>
+                <w:noProof/>
+                <w:webHidden/>
+              </w:rPr>
+              <w:t>9</w:t>
             </w:r>
             <w:r>
               <w:rPr>
@@ -1448,12 +2402,85 @@
               <w:lang w:eastAsia="en-US"/>
             </w:rPr>
           </w:pPr>
-          <w:hyperlink w:anchor="_Toc500726077" w:history="1">
+          <w:hyperlink w:anchor="_Toc500726989" w:history="1">
             <w:r>
               <w:rPr>
                 <w:rStyle w:val="Hyperlink"/>
                 <w:noProof/>
               </w:rPr>
+              <w:t>Scenarios</w:t>
+            </w:r>
+            <w:r>
+              <w:rPr>
+                <w:noProof/>
+                <w:webHidden/>
+              </w:rPr>
+              <w:tab/>
+            </w:r>
+            <w:r>
+              <w:rPr>
+                <w:noProof/>
+                <w:webHidden/>
+              </w:rPr>
+              <w:fldChar w:fldCharType="begin"/>
+            </w:r>
+            <w:r>
+              <w:rPr>
+                <w:noProof/>
+                <w:webHidden/>
+              </w:rPr>
+              <w:instrText xml:space="preserve"> PAGEREF _Toc500726989 \h </w:instrText>
+            </w:r>
+            <w:r>
+              <w:rPr>
+                <w:noProof/>
+                <w:webHidden/>
+              </w:rPr>
+            </w:r>
+            <w:r>
+              <w:rPr>
+                <w:noProof/>
+                <w:webHidden/>
+              </w:rPr>
+              <w:fldChar w:fldCharType="separate"/>
+            </w:r>
+            <w:r>
+              <w:rPr>
+                <w:noProof/>
+                <w:webHidden/>
+              </w:rPr>
+              <w:t>9</w:t>
+            </w:r>
+            <w:r>
+              <w:rPr>
+                <w:noProof/>
+                <w:webHidden/>
+              </w:rPr>
+              <w:fldChar w:fldCharType="end"/>
+            </w:r>
+          </w:hyperlink>
+        </w:p>
+        <w:p>
+          <w:pPr>
+            <w:pStyle w:val="TOC3"/>
+            <w:tabs>
+              <w:tab w:val="right" w:leader="dot" w:pos="9552"/>
+            </w:tabs>
+            <w:rPr>
+              <w:rFonts w:eastAsiaTheme="minorEastAsia" w:cstheme="minorBidi"/>
+              <w:noProof/>
+              <w:color w:val="auto"/>
+              <w:sz w:val="24"/>
+              <w:szCs w:val="24"/>
+              <w:lang w:eastAsia="en-US"/>
+            </w:rPr>
+          </w:pPr>
+          <w:hyperlink w:anchor="_Toc500726990" w:history="1">
+            <w:r>
+              <w:rPr>
+                <w:rStyle w:val="Hyperlink"/>
+                <w:noProof/>
+              </w:rPr>
               <w:t>Results</w:t>
             </w:r>
             <w:r>
@@ -1475,7 +2502,7 @@
                 <w:noProof/>
                 <w:webHidden/>
               </w:rPr>
-              <w:instrText xml:space="preserve"> PAGEREF _Toc500726077 \h </w:instrText>
+              <w:instrText xml:space="preserve"> PAGEREF _Toc500726990 \h </w:instrText>
             </w:r>
             <w:r>
               <w:rPr>
@@ -1495,7 +2522,80 @@
                 <w:noProof/>
                 <w:webHidden/>
               </w:rPr>
-              <w:t>7</w:t>
+              <w:t>10</w:t>
+            </w:r>
+            <w:r>
+              <w:rPr>
+                <w:noProof/>
+                <w:webHidden/>
+              </w:rPr>
+              <w:fldChar w:fldCharType="end"/>
+            </w:r>
+          </w:hyperlink>
+        </w:p>
+        <w:p>
+          <w:pPr>
+            <w:pStyle w:val="TOC3"/>
+            <w:tabs>
+              <w:tab w:val="right" w:leader="dot" w:pos="9552"/>
+            </w:tabs>
+            <w:rPr>
+              <w:rFonts w:eastAsiaTheme="minorEastAsia" w:cstheme="minorBidi"/>
+              <w:noProof/>
+              <w:color w:val="auto"/>
+              <w:sz w:val="24"/>
+              <w:szCs w:val="24"/>
+              <w:lang w:eastAsia="en-US"/>
+            </w:rPr>
+          </w:pPr>
+          <w:hyperlink w:anchor="_Toc500726991" w:history="1">
+            <w:r>
+              <w:rPr>
+                <w:rStyle w:val="Hyperlink"/>
+                <w:noProof/>
+              </w:rPr>
+              <w:t>Analysis of results and comparison with the criteria</w:t>
+            </w:r>
+            <w:r>
+              <w:rPr>
+                <w:noProof/>
+                <w:webHidden/>
+              </w:rPr>
+              <w:tab/>
+            </w:r>
+            <w:r>
+              <w:rPr>
+                <w:noProof/>
+                <w:webHidden/>
+              </w:rPr>
+              <w:fldChar w:fldCharType="begin"/>
+            </w:r>
+            <w:r>
+              <w:rPr>
+                <w:noProof/>
+                <w:webHidden/>
+              </w:rPr>
+              <w:instrText xml:space="preserve"> PAGEREF _Toc500726991 \h </w:instrText>
+            </w:r>
+            <w:r>
+              <w:rPr>
+                <w:noProof/>
+                <w:webHidden/>
+              </w:rPr>
+            </w:r>
+            <w:r>
+              <w:rPr>
+                <w:noProof/>
+                <w:webHidden/>
+              </w:rPr>
+              <w:fldChar w:fldCharType="separate"/>
+            </w:r>
+            <w:r>
+              <w:rPr>
+                <w:noProof/>
+                <w:webHidden/>
+              </w:rPr>
+              <w:t>10</w:t>
             </w:r>
             <w:r>
               <w:rPr>
@@ -1523,7 +2623,7 @@
               <w:lang w:eastAsia="en-US"/>
             </w:rPr>
           </w:pPr>
-          <w:hyperlink w:anchor="_Toc500726078" w:history="1">
+          <w:hyperlink w:anchor="_Toc500726992" w:history="1">
             <w:r>
               <w:rPr>
                 <w:rStyle w:val="Hyperlink"/>
@@ -1550,7 +2650,7 @@
                 <w:noProof/>
                 <w:webHidden/>
               </w:rPr>
-              <w:instrText xml:space="preserve"> PAGEREF _Toc500726078 \h </w:instrText>
+              <w:instrText xml:space="preserve"> PAGEREF _Toc500726992 \h </w:instrText>
             </w:r>
             <w:r>
               <w:rPr>
@@ -1570,818 +2670,7 @@
                 <w:noProof/>
                 <w:webHidden/>
               </w:rPr>
-              <w:t>8</w:t>
-            </w:r>
-            <w:r>
-              <w:rPr>
-                <w:noProof/>
-                <w:webHidden/>
-              </w:rPr>
-              <w:fldChar w:fldCharType="end"/>
-            </w:r>
-          </w:hyperlink>
-        </w:p>
-        <w:p>
-          <w:pPr>
-            <w:pStyle w:val="TOC1"/>
-            <w:tabs>
-              <w:tab w:val="right" w:leader="dot" w:pos="9552"/>
-            </w:tabs>
-            <w:rPr>
-              <w:rFonts w:eastAsiaTheme="minorEastAsia" w:cstheme="minorBidi"/>
-              <w:b w:val="0"/>
-              <w:bCs w:val="0"/>
-              <w:noProof/>
-              <w:color w:val="auto"/>
-              <w:sz w:val="24"/>
-              <w:szCs w:val="24"/>
-              <w:lang w:eastAsia="en-US"/>
-            </w:rPr>
-          </w:pPr>
-          <w:hyperlink w:anchor="_Toc500726079" w:history="1">
-            <w:r>
-              <w:rPr>
-                <w:rStyle w:val="Hyperlink"/>
-                <w:noProof/>
-              </w:rPr>
-              <w:t>Empirical Usability Evaluation</w:t>
-            </w:r>
-            <w:r>
-              <w:rPr>
-                <w:noProof/>
-                <w:webHidden/>
-              </w:rPr>
-              <w:tab/>
-            </w:r>
-            <w:r>
-              <w:rPr>
-                <w:noProof/>
-                <w:webHidden/>
-              </w:rPr>
-              <w:fldChar w:fldCharType="begin"/>
-            </w:r>
-            <w:r>
-              <w:rPr>
-                <w:noProof/>
-                <w:webHidden/>
-              </w:rPr>
-              <w:instrText xml:space="preserve"> PAGEREF _Toc500726079 \h </w:instrText>
-            </w:r>
-            <w:r>
-              <w:rPr>
-                <w:noProof/>
-                <w:webHidden/>
-              </w:rPr>
-            </w:r>
-            <w:r>
-              <w:rPr>
-                <w:noProof/>
-                <w:webHidden/>
-              </w:rPr>
-              <w:fldChar w:fldCharType="separate"/>
-            </w:r>
-            <w:r>
-              <w:rPr>
-                <w:noProof/>
-                <w:webHidden/>
-              </w:rPr>
-              <w:t>9</w:t>
-            </w:r>
-            <w:r>
-              <w:rPr>
-                <w:noProof/>
-                <w:webHidden/>
-              </w:rPr>
-              <w:fldChar w:fldCharType="end"/>
-            </w:r>
-          </w:hyperlink>
-        </w:p>
-        <w:p>
-          <w:pPr>
-            <w:pStyle w:val="TOC2"/>
-            <w:tabs>
-              <w:tab w:val="right" w:leader="dot" w:pos="9552"/>
-            </w:tabs>
-            <w:rPr>
-              <w:rFonts w:eastAsiaTheme="minorEastAsia" w:cstheme="minorBidi"/>
-              <w:i w:val="0"/>
-              <w:iCs w:val="0"/>
-              <w:noProof/>
-              <w:color w:val="auto"/>
-              <w:sz w:val="24"/>
-              <w:szCs w:val="24"/>
-              <w:lang w:eastAsia="en-US"/>
-            </w:rPr>
-          </w:pPr>
-          <w:hyperlink w:anchor="_Toc500726080" w:history="1">
-            <w:r>
-              <w:rPr>
-                <w:rStyle w:val="Hyperlink"/>
-                <w:noProof/>
-              </w:rPr>
-              <w:t>Usability criteria and measures</w:t>
-            </w:r>
-            <w:r>
-              <w:rPr>
-                <w:noProof/>
-                <w:webHidden/>
-              </w:rPr>
-              <w:tab/>
-            </w:r>
-            <w:r>
-              <w:rPr>
-                <w:noProof/>
-                <w:webHidden/>
-              </w:rPr>
-              <w:fldChar w:fldCharType="begin"/>
-            </w:r>
-            <w:r>
-              <w:rPr>
-                <w:noProof/>
-                <w:webHidden/>
-              </w:rPr>
-              <w:instrText xml:space="preserve"> PAGEREF _Toc500726080 \h </w:instrText>
-            </w:r>
-            <w:r>
-              <w:rPr>
-                <w:noProof/>
-                <w:webHidden/>
-              </w:rPr>
-            </w:r>
-            <w:r>
-              <w:rPr>
-                <w:noProof/>
-                <w:webHidden/>
-              </w:rPr>
-              <w:fldChar w:fldCharType="separate"/>
-            </w:r>
-            <w:r>
-              <w:rPr>
-                <w:noProof/>
-                <w:webHidden/>
-              </w:rPr>
-              <w:t>9</w:t>
-            </w:r>
-            <w:r>
-              <w:rPr>
-                <w:noProof/>
-                <w:webHidden/>
-              </w:rPr>
-              <w:fldChar w:fldCharType="end"/>
-            </w:r>
-          </w:hyperlink>
-        </w:p>
-        <w:p>
-          <w:pPr>
-            <w:pStyle w:val="TOC3"/>
-            <w:tabs>
-              <w:tab w:val="right" w:leader="dot" w:pos="9552"/>
-            </w:tabs>
-            <w:rPr>
-              <w:rFonts w:eastAsiaTheme="minorEastAsia" w:cstheme="minorBidi"/>
-              <w:noProof/>
-              <w:color w:val="auto"/>
-              <w:sz w:val="24"/>
-              <w:szCs w:val="24"/>
-              <w:lang w:eastAsia="en-US"/>
-            </w:rPr>
-          </w:pPr>
-          <w:hyperlink w:anchor="_Toc500726081" w:history="1">
-            <w:r>
-              <w:rPr>
-                <w:rStyle w:val="Hyperlink"/>
-                <w:noProof/>
-              </w:rPr>
-              <w:t>Effectiveness</w:t>
-            </w:r>
-            <w:r>
-              <w:rPr>
-                <w:noProof/>
-                <w:webHidden/>
-              </w:rPr>
-              <w:tab/>
-            </w:r>
-            <w:r>
-              <w:rPr>
-                <w:noProof/>
-                <w:webHidden/>
-              </w:rPr>
-              <w:fldChar w:fldCharType="begin"/>
-            </w:r>
-            <w:r>
-              <w:rPr>
-                <w:noProof/>
-                <w:webHidden/>
-              </w:rPr>
-              <w:instrText xml:space="preserve"> PAGEREF _Toc500726081 \h </w:instrText>
-            </w:r>
-            <w:r>
-              <w:rPr>
-                <w:noProof/>
-                <w:webHidden/>
-              </w:rPr>
-            </w:r>
-            <w:r>
-              <w:rPr>
-                <w:noProof/>
-                <w:webHidden/>
-              </w:rPr>
-              <w:fldChar w:fldCharType="separate"/>
-            </w:r>
-            <w:r>
-              <w:rPr>
-                <w:noProof/>
-                <w:webHidden/>
-              </w:rPr>
-              <w:t>9</w:t>
-            </w:r>
-            <w:r>
-              <w:rPr>
-                <w:noProof/>
-                <w:webHidden/>
-              </w:rPr>
-              <w:fldChar w:fldCharType="end"/>
-            </w:r>
-          </w:hyperlink>
-        </w:p>
-        <w:p>
-          <w:pPr>
-            <w:pStyle w:val="TOC3"/>
-            <w:tabs>
-              <w:tab w:val="right" w:leader="dot" w:pos="9552"/>
-            </w:tabs>
-            <w:rPr>
-              <w:rFonts w:eastAsiaTheme="minorEastAsia" w:cstheme="minorBidi"/>
-              <w:noProof/>
-              <w:color w:val="auto"/>
-              <w:sz w:val="24"/>
-              <w:szCs w:val="24"/>
-              <w:lang w:eastAsia="en-US"/>
-            </w:rPr>
-          </w:pPr>
-          <w:hyperlink w:anchor="_Toc500726082" w:history="1">
-            <w:r>
-              <w:rPr>
-                <w:rStyle w:val="Hyperlink"/>
-                <w:noProof/>
-              </w:rPr>
-              <w:t>Efficiency</w:t>
-            </w:r>
-            <w:r>
-              <w:rPr>
-                <w:noProof/>
-                <w:webHidden/>
-              </w:rPr>
-              <w:tab/>
-            </w:r>
-            <w:r>
-              <w:rPr>
-                <w:noProof/>
-                <w:webHidden/>
-              </w:rPr>
-              <w:fldChar w:fldCharType="begin"/>
-            </w:r>
-            <w:r>
-              <w:rPr>
-                <w:noProof/>
-                <w:webHidden/>
-              </w:rPr>
-              <w:instrText xml:space="preserve"> PAGEREF _Toc500726082 \h </w:instrText>
-            </w:r>
-            <w:r>
-              <w:rPr>
-                <w:noProof/>
-                <w:webHidden/>
-              </w:rPr>
-            </w:r>
-            <w:r>
-              <w:rPr>
-                <w:noProof/>
-                <w:webHidden/>
-              </w:rPr>
-              <w:fldChar w:fldCharType="separate"/>
-            </w:r>
-            <w:r>
-              <w:rPr>
-                <w:noProof/>
-                <w:webHidden/>
-              </w:rPr>
-              <w:t>9</w:t>
-            </w:r>
-            <w:r>
-              <w:rPr>
-                <w:noProof/>
-                <w:webHidden/>
-              </w:rPr>
-              <w:fldChar w:fldCharType="end"/>
-            </w:r>
-          </w:hyperlink>
-        </w:p>
-        <w:p>
-          <w:pPr>
-            <w:pStyle w:val="TOC3"/>
-            <w:tabs>
-              <w:tab w:val="right" w:leader="dot" w:pos="9552"/>
-            </w:tabs>
-            <w:rPr>
-              <w:rFonts w:eastAsiaTheme="minorEastAsia" w:cstheme="minorBidi"/>
-              <w:noProof/>
-              <w:color w:val="auto"/>
-              <w:sz w:val="24"/>
-              <w:szCs w:val="24"/>
-              <w:lang w:eastAsia="en-US"/>
-            </w:rPr>
-          </w:pPr>
-          <w:hyperlink w:anchor="_Toc500726083" w:history="1">
-            <w:r>
-              <w:rPr>
-                <w:rStyle w:val="Hyperlink"/>
-                <w:noProof/>
-              </w:rPr>
-              <w:t>Satisfaction</w:t>
-            </w:r>
-            <w:r>
-              <w:rPr>
-                <w:noProof/>
-                <w:webHidden/>
-              </w:rPr>
-              <w:tab/>
-            </w:r>
-            <w:r>
-              <w:rPr>
-                <w:noProof/>
-                <w:webHidden/>
-              </w:rPr>
-              <w:fldChar w:fldCharType="begin"/>
-            </w:r>
-            <w:r>
-              <w:rPr>
-                <w:noProof/>
-                <w:webHidden/>
-              </w:rPr>
-              <w:instrText xml:space="preserve"> PAGEREF _Toc500726083 \h </w:instrText>
-            </w:r>
-            <w:r>
-              <w:rPr>
-                <w:noProof/>
-                <w:webHidden/>
-              </w:rPr>
-            </w:r>
-            <w:r>
-              <w:rPr>
-                <w:noProof/>
-                <w:webHidden/>
-              </w:rPr>
-              <w:fldChar w:fldCharType="separate"/>
-            </w:r>
-            <w:r>
-              <w:rPr>
-                <w:noProof/>
-                <w:webHidden/>
-              </w:rPr>
-              <w:t>9</w:t>
-            </w:r>
-            <w:r>
-              <w:rPr>
-                <w:noProof/>
-                <w:webHidden/>
-              </w:rPr>
-              <w:fldChar w:fldCharType="end"/>
-            </w:r>
-          </w:hyperlink>
-        </w:p>
-        <w:p>
-          <w:pPr>
-            <w:pStyle w:val="TOC2"/>
-            <w:tabs>
-              <w:tab w:val="right" w:leader="dot" w:pos="9552"/>
-            </w:tabs>
-            <w:rPr>
-              <w:rFonts w:eastAsiaTheme="minorEastAsia" w:cstheme="minorBidi"/>
-              <w:i w:val="0"/>
-              <w:iCs w:val="0"/>
-              <w:noProof/>
-              <w:color w:val="auto"/>
-              <w:sz w:val="24"/>
-              <w:szCs w:val="24"/>
-              <w:lang w:eastAsia="en-US"/>
-            </w:rPr>
-          </w:pPr>
-          <w:hyperlink w:anchor="_Toc500726084" w:history="1">
-            <w:r>
-              <w:rPr>
-                <w:rStyle w:val="Hyperlink"/>
-                <w:noProof/>
-              </w:rPr>
-              <w:t>Test Users</w:t>
-            </w:r>
-            <w:r>
-              <w:rPr>
-                <w:noProof/>
-                <w:webHidden/>
-              </w:rPr>
-              <w:tab/>
-            </w:r>
-            <w:r>
-              <w:rPr>
-                <w:noProof/>
-                <w:webHidden/>
-              </w:rPr>
-              <w:fldChar w:fldCharType="begin"/>
-            </w:r>
-            <w:r>
-              <w:rPr>
-                <w:noProof/>
-                <w:webHidden/>
-              </w:rPr>
-              <w:instrText xml:space="preserve"> PAGEREF _Toc500726084 \h </w:instrText>
-            </w:r>
-            <w:r>
-              <w:rPr>
-                <w:noProof/>
-                <w:webHidden/>
-              </w:rPr>
-            </w:r>
-            <w:r>
-              <w:rPr>
-                <w:noProof/>
-                <w:webHidden/>
-              </w:rPr>
-              <w:fldChar w:fldCharType="separate"/>
-            </w:r>
-            <w:r>
-              <w:rPr>
-                <w:noProof/>
-                <w:webHidden/>
-              </w:rPr>
-              <w:t>9</w:t>
-            </w:r>
-            <w:r>
-              <w:rPr>
-                <w:noProof/>
-                <w:webHidden/>
-              </w:rPr>
-              <w:fldChar w:fldCharType="end"/>
-            </w:r>
-          </w:hyperlink>
-        </w:p>
-        <w:p>
-          <w:pPr>
-            <w:pStyle w:val="TOC3"/>
-            <w:tabs>
-              <w:tab w:val="right" w:leader="dot" w:pos="9552"/>
-            </w:tabs>
-            <w:rPr>
-              <w:rFonts w:eastAsiaTheme="minorEastAsia" w:cstheme="minorBidi"/>
-              <w:noProof/>
-              <w:color w:val="auto"/>
-              <w:sz w:val="24"/>
-              <w:szCs w:val="24"/>
-              <w:lang w:eastAsia="en-US"/>
-            </w:rPr>
-          </w:pPr>
-          <w:hyperlink w:anchor="_Toc500726085" w:history="1">
-            <w:r>
-              <w:rPr>
-                <w:rStyle w:val="Hyperlink"/>
-                <w:noProof/>
-              </w:rPr>
-              <w:t>User 1</w:t>
-            </w:r>
-            <w:r>
-              <w:rPr>
-                <w:noProof/>
-                <w:webHidden/>
-              </w:rPr>
-              <w:tab/>
-            </w:r>
-            <w:r>
-              <w:rPr>
-                <w:noProof/>
-                <w:webHidden/>
-              </w:rPr>
-              <w:fldChar w:fldCharType="begin"/>
-            </w:r>
-            <w:r>
-              <w:rPr>
-                <w:noProof/>
-                <w:webHidden/>
-              </w:rPr>
-              <w:instrText xml:space="preserve"> PAGEREF _Toc500726085 \h </w:instrText>
-            </w:r>
-            <w:r>
-              <w:rPr>
-                <w:noProof/>
-                <w:webHidden/>
-              </w:rPr>
-            </w:r>
-            <w:r>
-              <w:rPr>
-                <w:noProof/>
-                <w:webHidden/>
-              </w:rPr>
-              <w:fldChar w:fldCharType="separate"/>
-            </w:r>
-            <w:r>
-              <w:rPr>
-                <w:noProof/>
-                <w:webHidden/>
-              </w:rPr>
-              <w:t>9</w:t>
-            </w:r>
-            <w:r>
-              <w:rPr>
-                <w:noProof/>
-                <w:webHidden/>
-              </w:rPr>
-              <w:fldChar w:fldCharType="end"/>
-            </w:r>
-          </w:hyperlink>
-        </w:p>
-        <w:p>
-          <w:pPr>
-            <w:pStyle w:val="TOC2"/>
-            <w:tabs>
-              <w:tab w:val="right" w:leader="dot" w:pos="9552"/>
-            </w:tabs>
-            <w:rPr>
-              <w:rFonts w:eastAsiaTheme="minorEastAsia" w:cstheme="minorBidi"/>
-              <w:i w:val="0"/>
-              <w:iCs w:val="0"/>
-              <w:noProof/>
-              <w:color w:val="auto"/>
-              <w:sz w:val="24"/>
-              <w:szCs w:val="24"/>
-              <w:lang w:eastAsia="en-US"/>
-            </w:rPr>
-          </w:pPr>
-          <w:hyperlink w:anchor="_Toc500726086" w:history="1">
-            <w:r>
-              <w:rPr>
-                <w:rStyle w:val="Hyperlink"/>
-                <w:noProof/>
-              </w:rPr>
-              <w:t>Performance of tasks</w:t>
-            </w:r>
-            <w:r>
-              <w:rPr>
-                <w:noProof/>
-                <w:webHidden/>
-              </w:rPr>
-              <w:tab/>
-            </w:r>
-            <w:r>
-              <w:rPr>
-                <w:noProof/>
-                <w:webHidden/>
-              </w:rPr>
-              <w:fldChar w:fldCharType="begin"/>
-            </w:r>
-            <w:r>
-              <w:rPr>
-                <w:noProof/>
-                <w:webHidden/>
-              </w:rPr>
-              <w:instrText xml:space="preserve"> PAGEREF _Toc500726086 \h </w:instrText>
-            </w:r>
-            <w:r>
-              <w:rPr>
-                <w:noProof/>
-                <w:webHidden/>
-              </w:rPr>
-            </w:r>
-            <w:r>
-              <w:rPr>
-                <w:noProof/>
-                <w:webHidden/>
-              </w:rPr>
-              <w:fldChar w:fldCharType="separate"/>
-            </w:r>
-            <w:r>
-              <w:rPr>
-                <w:noProof/>
-                <w:webHidden/>
-              </w:rPr>
-              <w:t>9</w:t>
-            </w:r>
-            <w:r>
-              <w:rPr>
-                <w:noProof/>
-                <w:webHidden/>
-              </w:rPr>
-              <w:fldChar w:fldCharType="end"/>
-            </w:r>
-          </w:hyperlink>
-        </w:p>
-        <w:p>
-          <w:pPr>
-            <w:pStyle w:val="TOC3"/>
-            <w:tabs>
-              <w:tab w:val="right" w:leader="dot" w:pos="9552"/>
-            </w:tabs>
-            <w:rPr>
-              <w:rFonts w:eastAsiaTheme="minorEastAsia" w:cstheme="minorBidi"/>
-              <w:noProof/>
-              <w:color w:val="auto"/>
-              <w:sz w:val="24"/>
-              <w:szCs w:val="24"/>
-              <w:lang w:eastAsia="en-US"/>
-            </w:rPr>
-          </w:pPr>
-          <w:hyperlink w:anchor="_Toc500726087" w:history="1">
-            <w:r>
-              <w:rPr>
-                <w:rStyle w:val="Hyperlink"/>
-                <w:noProof/>
-              </w:rPr>
-              <w:t>Scenarios</w:t>
-            </w:r>
-            <w:r>
-              <w:rPr>
-                <w:noProof/>
-                <w:webHidden/>
-              </w:rPr>
-              <w:tab/>
-            </w:r>
-            <w:r>
-              <w:rPr>
-                <w:noProof/>
-                <w:webHidden/>
-              </w:rPr>
-              <w:fldChar w:fldCharType="begin"/>
-            </w:r>
-            <w:r>
-              <w:rPr>
-                <w:noProof/>
-                <w:webHidden/>
-              </w:rPr>
-              <w:instrText xml:space="preserve"> PAGEREF _Toc500726087 \h </w:instrText>
-            </w:r>
-            <w:r>
-              <w:rPr>
-                <w:noProof/>
-                <w:webHidden/>
-              </w:rPr>
-            </w:r>
-            <w:r>
-              <w:rPr>
-                <w:noProof/>
-                <w:webHidden/>
-              </w:rPr>
-              <w:fldChar w:fldCharType="separate"/>
-            </w:r>
-            <w:r>
-              <w:rPr>
-                <w:noProof/>
-                <w:webHidden/>
-              </w:rPr>
-              <w:t>9</w:t>
-            </w:r>
-            <w:r>
-              <w:rPr>
-                <w:noProof/>
-                <w:webHidden/>
-              </w:rPr>
-              <w:fldChar w:fldCharType="end"/>
-            </w:r>
-          </w:hyperlink>
-        </w:p>
-        <w:p>
-          <w:pPr>
-            <w:pStyle w:val="TOC3"/>
-            <w:tabs>
-              <w:tab w:val="right" w:leader="dot" w:pos="9552"/>
-            </w:tabs>
-            <w:rPr>
-              <w:rFonts w:eastAsiaTheme="minorEastAsia" w:cstheme="minorBidi"/>
-              <w:noProof/>
-              <w:color w:val="auto"/>
-              <w:sz w:val="24"/>
-              <w:szCs w:val="24"/>
-              <w:lang w:eastAsia="en-US"/>
-            </w:rPr>
-          </w:pPr>
-          <w:hyperlink w:anchor="_Toc500726088" w:history="1">
-            <w:r>
-              <w:rPr>
-                <w:rStyle w:val="Hyperlink"/>
-                <w:noProof/>
-              </w:rPr>
-              <w:t>Results</w:t>
-            </w:r>
-            <w:r>
-              <w:rPr>
-                <w:noProof/>
-                <w:webHidden/>
-              </w:rPr>
-              <w:tab/>
-            </w:r>
-            <w:r>
-              <w:rPr>
-                <w:noProof/>
-                <w:webHidden/>
-              </w:rPr>
-              <w:fldChar w:fldCharType="begin"/>
-            </w:r>
-            <w:r>
-              <w:rPr>
-                <w:noProof/>
-                <w:webHidden/>
-              </w:rPr>
-              <w:instrText xml:space="preserve"> PAGEREF _Toc500726088 \h </w:instrText>
-            </w:r>
-            <w:r>
-              <w:rPr>
-                <w:noProof/>
-                <w:webHidden/>
-              </w:rPr>
-            </w:r>
-            <w:r>
-              <w:rPr>
-                <w:noProof/>
-                <w:webHidden/>
-              </w:rPr>
-              <w:fldChar w:fldCharType="separate"/>
-            </w:r>
-            <w:r>
-              <w:rPr>
-                <w:noProof/>
-                <w:webHidden/>
-              </w:rPr>
-              <w:t>10</w:t>
-            </w:r>
-            <w:r>
-              <w:rPr>
-                <w:noProof/>
-                <w:webHidden/>
-              </w:rPr>
-              <w:fldChar w:fldCharType="end"/>
-            </w:r>
-          </w:hyperlink>
-        </w:p>
-        <w:p>
-          <w:pPr>
-            <w:pStyle w:val="TOC3"/>
-            <w:tabs>
-              <w:tab w:val="right" w:leader="dot" w:pos="9552"/>
-            </w:tabs>
-            <w:rPr>
-              <w:rFonts w:eastAsiaTheme="minorEastAsia" w:cstheme="minorBidi"/>
-              <w:noProof/>
-              <w:color w:val="auto"/>
-              <w:sz w:val="24"/>
-              <w:szCs w:val="24"/>
-              <w:lang w:eastAsia="en-US"/>
-            </w:rPr>
-          </w:pPr>
-          <w:hyperlink w:anchor="_Toc500726089" w:history="1">
-            <w:r>
-              <w:rPr>
-                <w:rStyle w:val="Hyperlink"/>
-                <w:noProof/>
-              </w:rPr>
-              <w:t>Analysis of results and comparison with the criteria</w:t>
-            </w:r>
-            <w:r>
-              <w:rPr>
-                <w:noProof/>
-                <w:webHidden/>
-              </w:rPr>
-              <w:tab/>
-            </w:r>
-            <w:r>
-              <w:rPr>
-                <w:noProof/>
-                <w:webHidden/>
-              </w:rPr>
-              <w:fldChar w:fldCharType="begin"/>
-            </w:r>
-            <w:r>
-              <w:rPr>
-                <w:noProof/>
-                <w:webHidden/>
-              </w:rPr>
-              <w:instrText xml:space="preserve"> PAGEREF _Toc500726089 \h </w:instrText>
-            </w:r>
-            <w:r>
-              <w:rPr>
-                <w:noProof/>
-                <w:webHidden/>
-              </w:rPr>
-            </w:r>
-            <w:r>
-              <w:rPr>
-                <w:noProof/>
-                <w:webHidden/>
-              </w:rPr>
-              <w:fldChar w:fldCharType="separate"/>
-            </w:r>
-            <w:r>
-              <w:rPr>
-                <w:noProof/>
-                <w:webHidden/>
-              </w:rPr>
-              <w:t>10</w:t>
+              <w:t>11</w:t>
             </w:r>
             <w:r>
               <w:rPr>
@@ -2400,9 +2689,11 @@
           </w:pPr>
           <w:r>
             <w:rPr>
+              <w:rFonts w:cstheme="minorHAnsi"/>
               <w:b/>
               <w:bCs/>
-              <w:noProof/>
+              <w:sz w:val="22"/>
+              <w:szCs w:val="22"/>
             </w:rPr>
             <w:fldChar w:fldCharType="end"/>
           </w:r>
@@ -2423,12 +2714,14 @@
         </w:rPr>
         <w:br w:type="page"/>
       </w:r>
+      <w:bookmarkStart w:id="0" w:name="_GoBack"/>
+      <w:bookmarkEnd w:id="0"/>
     </w:p>
     <w:p>
       <w:pPr>
         <w:pStyle w:val="Heading1"/>
       </w:pPr>
-      <w:bookmarkStart w:id="0" w:name="_Toc500726068"/>
+      <w:bookmarkStart w:id="1" w:name="_Toc500726967"/>
       <w:r>
         <w:lastRenderedPageBreak/>
         <w:t xml:space="preserve">Analytical </w:t>
@@ -2436,7 +2729,7 @@
       <w:r>
         <w:t>Usability Evaluation</w:t>
       </w:r>
-      <w:bookmarkEnd w:id="0"/>
+      <w:bookmarkEnd w:id="1"/>
     </w:p>
     <w:p>
       <w:r>
@@ -2459,18 +2752,12 @@
       <w:pPr>
         <w:pStyle w:val="Heading2"/>
       </w:pPr>
-      <w:bookmarkStart w:id="1" w:name="_Toc500726069"/>
+      <w:bookmarkStart w:id="2" w:name="_Toc500726968"/>
       <w:r>
         <w:lastRenderedPageBreak/>
-        <w:t xml:space="preserve">Cognitive walkthrough – </w:t>
+        <w:t>Cognitive walkthrough</w:t>
       </w:r>
-      <w:r>
-        <w:t>T</w:t>
-      </w:r>
-      <w:r>
-        <w:t>ask 1</w:t>
-      </w:r>
-      <w:bookmarkEnd w:id="1"/>
+      <w:bookmarkEnd w:id="2"/>
     </w:p>
     <w:p>
       <w:r>
@@ -2601,22 +2888,22 @@
       <w:pPr>
         <w:pStyle w:val="Heading2"/>
       </w:pPr>
-      <w:bookmarkStart w:id="2" w:name="_Toc500726070"/>
+      <w:bookmarkStart w:id="3" w:name="_Toc500726969"/>
       <w:r>
         <w:lastRenderedPageBreak/>
-        <w:t>GOMS Family of Methods - Task 2</w:t>
+        <w:t>GOMS Family of Methods</w:t>
       </w:r>
-      <w:bookmarkEnd w:id="2"/>
+      <w:bookmarkEnd w:id="3"/>
     </w:p>
     <w:p>
       <w:pPr>
         <w:pStyle w:val="Heading3"/>
       </w:pPr>
-      <w:bookmarkStart w:id="3" w:name="_Toc500726071"/>
+      <w:bookmarkStart w:id="4" w:name="_Toc500726970"/>
       <w:r>
         <w:t>Goal</w:t>
       </w:r>
-      <w:bookmarkEnd w:id="3"/>
+      <w:bookmarkEnd w:id="4"/>
     </w:p>
     <w:p>
       <w:r>
@@ -2625,28 +2912,170 @@
     </w:p>
     <w:p>
       <w:pPr>
-        <w:pStyle w:val="Heading2"/>
-      </w:pPr>
-      <w:bookmarkStart w:id="4" w:name="_Toc500726072"/>
+        <w:pStyle w:val="Heading3"/>
+      </w:pPr>
+      <w:bookmarkStart w:id="5" w:name="_Toc500726971"/>
       <w:r>
-        <w:t>A competent performer</w:t>
-      </w:r>
-      <w:bookmarkEnd w:id="4"/>
-    </w:p>
-    <w:p>
-      <w:pPr>
-        <w:pStyle w:val="Heading3"/>
-      </w:pPr>
-      <w:bookmarkStart w:id="5" w:name="_Toc500726073"/>
-      <w:r>
-        <w:t>Calculations</w:t>
+        <w:t>Notes</w:t>
       </w:r>
       <w:bookmarkEnd w:id="5"/>
     </w:p>
     <w:p>
       <w:pPr>
-        <w:jc w:val="center"/>
-      </w:pPr>
+        <w:pStyle w:val="Heading4"/>
+      </w:pPr>
+      <w:bookmarkStart w:id="6" w:name="_Toc500726972"/>
+      <w:r>
+        <w:t>Username length</w:t>
+      </w:r>
+      <w:bookmarkEnd w:id="6"/>
+    </w:p>
+    <w:p>
+      <w:r>
+        <w:t>The username len</w:t>
+      </w:r>
+      <w:r>
+        <w:t xml:space="preserve">gth was taken from Twitter data analyzed by the following source: </w:t>
+      </w:r>
+      <w:hyperlink r:id="rId9" w:history="1">
+        <w:r>
+          <w:rPr>
+            <w:rStyle w:val="Hyperlink"/>
+          </w:rPr>
+          <w:t>http://www.adweek.com/digital/twitter-username-length/</w:t>
+        </w:r>
+      </w:hyperlink>
+    </w:p>
+    <w:p>
+      <w:r>
+        <w:t>(</w:t>
+      </w:r>
+      <w:r>
+        <w:t>avg. over</w:t>
+      </w:r>
+      <w:r>
+        <w:t xml:space="preserve"> the</w:t>
+      </w:r>
+      <w:r>
+        <w:t xml:space="preserve"> years is 10.02 characters)</w:t>
+      </w:r>
+    </w:p>
+    <w:p>
+      <w:pPr>
+        <w:pStyle w:val="Heading4"/>
+      </w:pPr>
+      <w:bookmarkStart w:id="7" w:name="_Toc500726973"/>
+      <w:r>
+        <w:t>Password length</w:t>
+      </w:r>
+      <w:bookmarkEnd w:id="7"/>
+    </w:p>
+    <w:p>
+      <w:r>
+        <w:t xml:space="preserve">The average password length was taken from </w:t>
+      </w:r>
+      <w:r>
+        <w:t xml:space="preserve">the following </w:t>
+      </w:r>
+      <w:r>
+        <w:t>source</w:t>
+      </w:r>
+      <w:r>
+        <w:t xml:space="preserve">: </w:t>
+      </w:r>
+      <w:hyperlink r:id="rId10" w:history="1">
+        <w:r>
+          <w:rPr>
+            <w:rStyle w:val="Hyperlink"/>
+          </w:rPr>
+          <w:t>http://resou</w:t>
+        </w:r>
+        <w:r>
+          <w:rPr>
+            <w:rStyle w:val="Hyperlink"/>
+          </w:rPr>
+          <w:t>r</w:t>
+        </w:r>
+        <w:r>
+          <w:rPr>
+            <w:rStyle w:val="Hyperlink"/>
+          </w:rPr>
+          <w:t>ces.infosecinstitute.com/beyond-password-length-complexity/</w:t>
+        </w:r>
+      </w:hyperlink>
+    </w:p>
+    <w:p>
+      <w:r>
+        <w:t>(“Most of the passwords are either 8 or 9 characters long”)</w:t>
+      </w:r>
+      <w:r>
+        <w:t xml:space="preserve"> </w:t>
+      </w:r>
+    </w:p>
+    <w:p>
+      <w:pPr>
+        <w:pStyle w:val="Heading4"/>
+      </w:pPr>
+      <w:bookmarkStart w:id="8" w:name="_Toc500726974"/>
+      <w:r>
+        <w:t>Email length</w:t>
+      </w:r>
+      <w:bookmarkEnd w:id="8"/>
+    </w:p>
+    <w:p>
+      <w:r>
+        <w:t xml:space="preserve">The email length was taken from </w:t>
+      </w:r>
+      <w:r>
+        <w:t xml:space="preserve">the following source: </w:t>
+      </w:r>
+    </w:p>
+    <w:p>
+      <w:hyperlink r:id="rId11" w:history="1">
+        <w:r>
+          <w:rPr>
+            <w:rStyle w:val="Hyperlink"/>
+          </w:rPr>
+          <w:t>http://www.freshaddress.com/fresh-perspectives-blog/long-email-addresses/</w:t>
+        </w:r>
+      </w:hyperlink>
+      <w:r>
+        <w:t xml:space="preserve"> </w:t>
+      </w:r>
+    </w:p>
+    <w:p>
+      <w:r>
+        <w:t>(mode is 20 characters)</w:t>
+      </w:r>
+    </w:p>
+    <w:p>
+      <w:r>
+        <w:br w:type="page"/>
+      </w:r>
+    </w:p>
+    <w:p>
+      <w:pPr>
+        <w:pStyle w:val="Heading3"/>
+      </w:pPr>
+      <w:bookmarkStart w:id="9" w:name="_Toc500726975"/>
+      <w:r>
+        <w:lastRenderedPageBreak/>
+        <w:t>C</w:t>
+      </w:r>
+      <w:r>
+        <w:t>ompetent performer</w:t>
+      </w:r>
+      <w:bookmarkEnd w:id="9"/>
+    </w:p>
+    <w:p>
+      <w:pPr>
+        <w:pStyle w:val="Heading4"/>
+      </w:pPr>
+      <w:bookmarkStart w:id="10" w:name="_Toc500726976"/>
+      <w:r>
+        <w:t>Calculations</w:t>
+      </w:r>
+      <w:bookmarkEnd w:id="10"/>
     </w:p>
     <w:tbl>
       <w:tblPr>
@@ -6198,8 +6627,6 @@
       <w:r>
         <w:t xml:space="preserve"> (competent performer</w:t>
       </w:r>
-      <w:bookmarkStart w:id="6" w:name="_GoBack"/>
-      <w:bookmarkEnd w:id="6"/>
     </w:p>
     <w:tbl>
       <w:tblPr>
@@ -6240,7 +6667,6 @@
                 <w:color w:val="000000"/>
                 <w:lang w:eastAsia="zh-CN"/>
               </w:rPr>
-              <w:lastRenderedPageBreak/>
               <w:t>Action</w:t>
             </w:r>
           </w:p>
@@ -6591,13 +7017,14 @@
     </w:p>
     <w:p>
       <w:pPr>
-        <w:pStyle w:val="Heading3"/>
-      </w:pPr>
-      <w:bookmarkStart w:id="7" w:name="_Toc500726074"/>
+        <w:pStyle w:val="Heading4"/>
+      </w:pPr>
+      <w:bookmarkStart w:id="11" w:name="_Toc500726977"/>
       <w:r>
+        <w:lastRenderedPageBreak/>
         <w:t>Results</w:t>
       </w:r>
-      <w:bookmarkEnd w:id="7"/>
+      <w:bookmarkEnd w:id="11"/>
     </w:p>
     <w:p>
       <w:r>
@@ -6621,24 +7048,27 @@
     </w:p>
     <w:p>
       <w:pPr>
-        <w:pStyle w:val="Heading2"/>
-      </w:pPr>
-      <w:bookmarkStart w:id="8" w:name="_Toc500726075"/>
+        <w:pStyle w:val="Heading3"/>
+      </w:pPr>
+      <w:bookmarkStart w:id="12" w:name="_Toc500726978"/>
       <w:r>
         <w:lastRenderedPageBreak/>
-        <w:t>An expert</w:t>
+        <w:t>E</w:t>
       </w:r>
-      <w:bookmarkEnd w:id="8"/>
+      <w:r>
+        <w:t>xpert</w:t>
+      </w:r>
+      <w:bookmarkEnd w:id="12"/>
     </w:p>
     <w:p>
       <w:pPr>
-        <w:pStyle w:val="Heading3"/>
-      </w:pPr>
-      <w:bookmarkStart w:id="9" w:name="_Toc500726076"/>
+        <w:pStyle w:val="Heading4"/>
+      </w:pPr>
+      <w:bookmarkStart w:id="13" w:name="_Toc500726979"/>
       <w:r>
         <w:t>Calculations</w:t>
       </w:r>
-      <w:bookmarkEnd w:id="9"/>
+      <w:bookmarkEnd w:id="13"/>
     </w:p>
     <w:tbl>
       <w:tblPr>
@@ -9620,13 +10050,13 @@
     </w:p>
     <w:p>
       <w:pPr>
-        <w:pStyle w:val="Heading3"/>
-      </w:pPr>
-      <w:bookmarkStart w:id="10" w:name="_Toc500726077"/>
+        <w:pStyle w:val="Heading4"/>
+      </w:pPr>
+      <w:bookmarkStart w:id="14" w:name="_Toc500726980"/>
       <w:r>
         <w:t>Results</w:t>
       </w:r>
-      <w:bookmarkEnd w:id="10"/>
+      <w:bookmarkEnd w:id="14"/>
     </w:p>
     <w:p>
       <w:r>
@@ -9640,175 +10070,32 @@
       <w:pPr>
         <w:pStyle w:val="Heading1"/>
       </w:pPr>
-      <w:bookmarkStart w:id="11" w:name="_Toc500726078"/>
-      <w:r>
-        <w:lastRenderedPageBreak/>
-        <w:t>Potential</w:t>
-      </w:r>
-      <w:r>
-        <w:t xml:space="preserve"> Problems and</w:t>
-      </w:r>
-      <w:r>
-        <w:t xml:space="preserve"> Solutions</w:t>
-      </w:r>
-      <w:bookmarkEnd w:id="11"/>
-    </w:p>
-    <w:p>
-      <w:r>
-        <w:t>Problems:</w:t>
-      </w:r>
-    </w:p>
-    <w:p>
-      <w:pPr>
-        <w:pStyle w:val="ListParagraph"/>
-        <w:numPr>
-          <w:ilvl w:val="0"/>
-          <w:numId w:val="46"/>
-        </w:numPr>
-      </w:pPr>
-      <w:r>
-        <w:t>The form inputs placeholders are not sufficiently visible due to low contrast</w:t>
-      </w:r>
-    </w:p>
-    <w:p>
-      <w:pPr>
-        <w:pStyle w:val="ListParagraph"/>
-        <w:numPr>
-          <w:ilvl w:val="0"/>
-          <w:numId w:val="46"/>
-        </w:numPr>
-      </w:pPr>
-      <w:r>
-        <w:t>The register and login links are too small and not so visible especially to the older and novice users</w:t>
-      </w:r>
-    </w:p>
-    <w:p>
-      <w:pPr>
-        <w:pStyle w:val="ListParagraph"/>
-        <w:numPr>
-          <w:ilvl w:val="0"/>
-          <w:numId w:val="46"/>
-        </w:numPr>
-      </w:pPr>
-      <w:r>
-        <w:t>Novice users might have problems finding the links to the components of the system since they are displayed only after clicking the menu button</w:t>
-      </w:r>
-    </w:p>
-    <w:p>
-      <w:pPr>
-        <w:pStyle w:val="ListParagraph"/>
-        <w:numPr>
-          <w:ilvl w:val="0"/>
-          <w:numId w:val="46"/>
-        </w:numPr>
-      </w:pPr>
-      <w:r>
-        <w:t>The input field in group chat does not indicate its purpose, that is, typing in the message since there is no placeholder and no distinct background color.</w:t>
-      </w:r>
-    </w:p>
-    <w:p>
-      <w:pPr>
-        <w:pStyle w:val="ListParagraph"/>
-      </w:pPr>
-    </w:p>
-    <w:p>
-      <w:pPr>
-        <w:pStyle w:val="ListParagraph"/>
-        <w:ind w:left="0"/>
-      </w:pPr>
-      <w:r>
-        <w:t>Solutions:</w:t>
-      </w:r>
-    </w:p>
-    <w:p>
-      <w:pPr>
-        <w:pStyle w:val="ListParagraph"/>
-        <w:numPr>
-          <w:ilvl w:val="0"/>
-          <w:numId w:val="47"/>
-        </w:numPr>
-      </w:pPr>
-      <w:r>
-        <w:t>Increase the contrast of login and register form placeholders</w:t>
-      </w:r>
-    </w:p>
-    <w:p>
-      <w:pPr>
-        <w:pStyle w:val="ListParagraph"/>
-        <w:numPr>
-          <w:ilvl w:val="0"/>
-          <w:numId w:val="47"/>
-        </w:numPr>
-      </w:pPr>
-      <w:r>
-        <w:t>Increase the font-size of the register and login links</w:t>
-      </w:r>
-    </w:p>
-    <w:p>
-      <w:pPr>
-        <w:pStyle w:val="ListParagraph"/>
-        <w:numPr>
-          <w:ilvl w:val="0"/>
-          <w:numId w:val="47"/>
-        </w:numPr>
-      </w:pPr>
-      <w:r>
-        <w:t>Give color contrast to the menu button</w:t>
-      </w:r>
-      <w:r>
-        <w:t>,</w:t>
-      </w:r>
-      <w:r>
-        <w:t xml:space="preserve"> and also display the components in the navigation bar</w:t>
-      </w:r>
-    </w:p>
-    <w:p>
-      <w:pPr>
-        <w:pStyle w:val="ListParagraph"/>
-        <w:numPr>
-          <w:ilvl w:val="0"/>
-          <w:numId w:val="47"/>
-        </w:numPr>
-      </w:pPr>
-      <w:r>
-        <w:t>Add a placeholder and give color contrast to the input field in the chat component</w:t>
-      </w:r>
-    </w:p>
-    <w:p>
-      <w:r>
-        <w:br w:type="page"/>
-      </w:r>
-    </w:p>
-    <w:p>
-      <w:pPr>
-        <w:pStyle w:val="Heading1"/>
-      </w:pPr>
-      <w:bookmarkStart w:id="12" w:name="_Toc500726079"/>
+      <w:bookmarkStart w:id="15" w:name="_Toc500726981"/>
       <w:r>
         <w:lastRenderedPageBreak/>
         <w:t>Empirical Usability Evaluation</w:t>
       </w:r>
-      <w:bookmarkEnd w:id="12"/>
+      <w:bookmarkEnd w:id="15"/>
     </w:p>
     <w:p>
       <w:pPr>
         <w:pStyle w:val="Heading2"/>
       </w:pPr>
-      <w:bookmarkStart w:id="13" w:name="_Toc500726080"/>
+      <w:bookmarkStart w:id="16" w:name="_Toc500726982"/>
       <w:r>
         <w:t>Usability criteria and measures</w:t>
       </w:r>
-      <w:bookmarkEnd w:id="13"/>
+      <w:bookmarkEnd w:id="16"/>
     </w:p>
     <w:p>
       <w:pPr>
         <w:pStyle w:val="Heading3"/>
       </w:pPr>
-      <w:bookmarkStart w:id="14" w:name="_Toc500726081"/>
+      <w:bookmarkStart w:id="17" w:name="_Toc500726983"/>
       <w:r>
         <w:t>Effectiveness</w:t>
       </w:r>
-      <w:bookmarkEnd w:id="14"/>
+      <w:bookmarkEnd w:id="17"/>
     </w:p>
     <w:p>
       <w:r>
@@ -9819,11 +10106,11 @@
       <w:pPr>
         <w:pStyle w:val="Heading3"/>
       </w:pPr>
-      <w:bookmarkStart w:id="15" w:name="_Toc500726082"/>
+      <w:bookmarkStart w:id="18" w:name="_Toc500726984"/>
       <w:r>
         <w:t>Efficiency</w:t>
       </w:r>
-      <w:bookmarkEnd w:id="15"/>
+      <w:bookmarkEnd w:id="18"/>
     </w:p>
     <w:p>
       <w:r>
@@ -9834,11 +10121,11 @@
       <w:pPr>
         <w:pStyle w:val="Heading3"/>
       </w:pPr>
-      <w:bookmarkStart w:id="16" w:name="_Toc500726083"/>
+      <w:bookmarkStart w:id="19" w:name="_Toc500726985"/>
       <w:r>
         <w:t>Satisfaction</w:t>
       </w:r>
-      <w:bookmarkEnd w:id="16"/>
+      <w:bookmarkEnd w:id="19"/>
     </w:p>
     <w:p>
       <w:r>
@@ -9849,21 +10136,21 @@
       <w:pPr>
         <w:pStyle w:val="Heading2"/>
       </w:pPr>
-      <w:bookmarkStart w:id="17" w:name="_Toc500726084"/>
+      <w:bookmarkStart w:id="20" w:name="_Toc500726986"/>
       <w:r>
         <w:t>Test Users</w:t>
       </w:r>
-      <w:bookmarkEnd w:id="17"/>
+      <w:bookmarkEnd w:id="20"/>
     </w:p>
     <w:p>
       <w:pPr>
         <w:pStyle w:val="Heading3"/>
       </w:pPr>
-      <w:bookmarkStart w:id="18" w:name="_Toc500726085"/>
+      <w:bookmarkStart w:id="21" w:name="_Toc500726987"/>
       <w:r>
         <w:t>User 1</w:t>
       </w:r>
-      <w:bookmarkEnd w:id="18"/>
+      <w:bookmarkEnd w:id="21"/>
     </w:p>
     <w:p>
       <w:r>
@@ -9902,21 +10189,21 @@
       <w:pPr>
         <w:pStyle w:val="Heading2"/>
       </w:pPr>
-      <w:bookmarkStart w:id="19" w:name="_Toc500726086"/>
+      <w:bookmarkStart w:id="22" w:name="_Toc500726988"/>
       <w:r>
         <w:t>Performance of tasks</w:t>
       </w:r>
-      <w:bookmarkEnd w:id="19"/>
+      <w:bookmarkEnd w:id="22"/>
     </w:p>
     <w:p>
       <w:pPr>
         <w:pStyle w:val="Heading3"/>
       </w:pPr>
-      <w:bookmarkStart w:id="20" w:name="_Toc500726087"/>
+      <w:bookmarkStart w:id="23" w:name="_Toc500726989"/>
       <w:r>
         <w:t>Scenarios</w:t>
       </w:r>
-      <w:bookmarkEnd w:id="20"/>
+      <w:bookmarkEnd w:id="23"/>
     </w:p>
     <w:p>
       <w:r>
@@ -9926,15 +10213,7 @@
         <w:t>Task 1</w:t>
       </w:r>
       <w:r>
-        <w:t xml:space="preserve"> – Login into the </w:t>
-      </w:r>
-      <w:proofErr w:type="spellStart"/>
-      <w:r>
-        <w:t>GamePlan</w:t>
-      </w:r>
-      <w:proofErr w:type="spellEnd"/>
-      <w:r>
-        <w:t xml:space="preserve"> </w:t>
+        <w:t xml:space="preserve"> – Login into the GamePlan </w:t>
       </w:r>
     </w:p>
     <w:p>
@@ -9997,11 +10276,11 @@
       <w:pPr>
         <w:pStyle w:val="Heading3"/>
       </w:pPr>
-      <w:bookmarkStart w:id="21" w:name="_Toc500726088"/>
+      <w:bookmarkStart w:id="24" w:name="_Toc500726990"/>
       <w:r>
         <w:t>Results</w:t>
       </w:r>
-      <w:bookmarkEnd w:id="21"/>
+      <w:bookmarkEnd w:id="24"/>
     </w:p>
     <w:p>
       <w:r>
@@ -10012,11 +10291,11 @@
       <w:pPr>
         <w:pStyle w:val="Heading3"/>
       </w:pPr>
-      <w:bookmarkStart w:id="22" w:name="_Toc500726089"/>
+      <w:bookmarkStart w:id="25" w:name="_Toc500726991"/>
       <w:r>
         <w:t>Analysis of results and comparison with the criteria</w:t>
       </w:r>
-      <w:bookmarkEnd w:id="22"/>
+      <w:bookmarkEnd w:id="25"/>
     </w:p>
     <w:p>
       <w:r>
@@ -10042,7 +10321,7 @@
                     </pic:cNvPicPr>
                   </pic:nvPicPr>
                   <pic:blipFill>
-                    <a:blip r:embed="rId9">
+                    <a:blip r:embed="rId12">
                       <a:extLst>
                         <a:ext uri="{28A0092B-C50C-407E-A947-70E740481C1C}">
                           <a14:useLocalDpi xmlns:a14="http://schemas.microsoft.com/office/drawing/2010/main" val="0"/>
@@ -10074,8 +10353,147 @@
         </w:drawing>
       </w:r>
     </w:p>
+    <w:p>
+      <w:pPr>
+        <w:rPr>
+          <w:rFonts w:asciiTheme="majorHAnsi" w:eastAsiaTheme="majorEastAsia" w:hAnsiTheme="majorHAnsi" w:cstheme="majorBidi"/>
+          <w:sz w:val="42"/>
+          <w:szCs w:val="32"/>
+        </w:rPr>
+      </w:pPr>
+      <w:r>
+        <w:br w:type="page"/>
+      </w:r>
+    </w:p>
+    <w:p>
+      <w:pPr>
+        <w:pStyle w:val="Heading1"/>
+      </w:pPr>
+      <w:bookmarkStart w:id="26" w:name="_Toc500726992"/>
+      <w:r>
+        <w:lastRenderedPageBreak/>
+        <w:t>Potential Problems and Solutions</w:t>
+      </w:r>
+      <w:bookmarkEnd w:id="26"/>
+    </w:p>
+    <w:p>
+      <w:r>
+        <w:t>Problems:</w:t>
+      </w:r>
+    </w:p>
+    <w:p>
+      <w:pPr>
+        <w:pStyle w:val="ListParagraph"/>
+        <w:numPr>
+          <w:ilvl w:val="0"/>
+          <w:numId w:val="46"/>
+        </w:numPr>
+      </w:pPr>
+      <w:r>
+        <w:t>The form inputs placeholders are not sufficiently visible due to low contrast</w:t>
+      </w:r>
+    </w:p>
+    <w:p>
+      <w:pPr>
+        <w:pStyle w:val="ListParagraph"/>
+        <w:numPr>
+          <w:ilvl w:val="0"/>
+          <w:numId w:val="46"/>
+        </w:numPr>
+      </w:pPr>
+      <w:r>
+        <w:t>The register and login links are too small and not so visible especially to the older and novice users</w:t>
+      </w:r>
+    </w:p>
+    <w:p>
+      <w:pPr>
+        <w:pStyle w:val="ListParagraph"/>
+        <w:numPr>
+          <w:ilvl w:val="0"/>
+          <w:numId w:val="46"/>
+        </w:numPr>
+      </w:pPr>
+      <w:r>
+        <w:t>Novice users might have problems finding the links to the components of the system since they are displayed only after clicking the menu button</w:t>
+      </w:r>
+    </w:p>
+    <w:p>
+      <w:pPr>
+        <w:pStyle w:val="ListParagraph"/>
+        <w:numPr>
+          <w:ilvl w:val="0"/>
+          <w:numId w:val="46"/>
+        </w:numPr>
+      </w:pPr>
+      <w:r>
+        <w:t>The input field in group chat does not indicate its purpose, that is, typing in the message since there is no placeholder and no distinct background color.</w:t>
+      </w:r>
+    </w:p>
+    <w:p>
+      <w:pPr>
+        <w:pStyle w:val="ListParagraph"/>
+      </w:pPr>
+    </w:p>
+    <w:p>
+      <w:pPr>
+        <w:pStyle w:val="ListParagraph"/>
+        <w:ind w:left="0"/>
+      </w:pPr>
+      <w:r>
+        <w:t>Solutions:</w:t>
+      </w:r>
+    </w:p>
+    <w:p>
+      <w:pPr>
+        <w:pStyle w:val="ListParagraph"/>
+        <w:numPr>
+          <w:ilvl w:val="0"/>
+          <w:numId w:val="47"/>
+        </w:numPr>
+      </w:pPr>
+      <w:r>
+        <w:t>Increase the contrast of login and register form placeholders</w:t>
+      </w:r>
+    </w:p>
+    <w:p>
+      <w:pPr>
+        <w:pStyle w:val="ListParagraph"/>
+        <w:numPr>
+          <w:ilvl w:val="0"/>
+          <w:numId w:val="47"/>
+        </w:numPr>
+      </w:pPr>
+      <w:r>
+        <w:t>Increase the font-size of the register and login links</w:t>
+      </w:r>
+    </w:p>
+    <w:p>
+      <w:pPr>
+        <w:pStyle w:val="ListParagraph"/>
+        <w:numPr>
+          <w:ilvl w:val="0"/>
+          <w:numId w:val="47"/>
+        </w:numPr>
+      </w:pPr>
+      <w:r>
+        <w:t>Give color contrast to the menu button, and also display the components in the navigation bar</w:t>
+      </w:r>
+    </w:p>
+    <w:p>
+      <w:pPr>
+        <w:pStyle w:val="ListParagraph"/>
+        <w:numPr>
+          <w:ilvl w:val="0"/>
+          <w:numId w:val="47"/>
+        </w:numPr>
+      </w:pPr>
+      <w:r>
+        <w:t>Add a placeholder and give color contrast to the input field in the chat component</w:t>
+      </w:r>
+    </w:p>
+    <w:p/>
     <w:sectPr>
-      <w:footerReference w:type="default" r:id="rId10"/>
+      <w:footerReference w:type="default" r:id="rId13"/>
       <w:pgSz w:w="12240" w:h="15840"/>
       <w:pgMar w:top="1267" w:right="1339" w:bottom="1339" w:left="1339" w:header="720" w:footer="720" w:gutter="0"/>
       <w:cols w:space="720"/>
@@ -10148,7 +10566,7 @@
           <w:rPr>
             <w:noProof/>
           </w:rPr>
-          <w:t>9</w:t>
+          <w:t>2</w:t>
         </w:r>
         <w:r>
           <w:rPr>
@@ -10576,6 +10994,118 @@
     </w:lvl>
   </w:abstractNum>
   <w:abstractNum w:abstractNumId="12">
+    <w:nsid w:val="165C06BD"/>
+    <w:multiLevelType w:val="hybridMultilevel"/>
+    <w:tmpl w:val="2404148A"/>
+    <w:lvl w:ilvl="0" w:tplc="2DC432F4">
+      <w:numFmt w:val="bullet"/>
+      <w:lvlText w:val="-"/>
+      <w:lvlJc w:val="left"/>
+      <w:pPr>
+        <w:ind w:left="720" w:hanging="360"/>
+      </w:pPr>
+      <w:rPr>
+        <w:rFonts w:ascii="Times New Roman" w:eastAsia="MS Mincho" w:hAnsi="Times New Roman" w:cs="Times New Roman" w:hint="default"/>
+      </w:rPr>
+    </w:lvl>
+    <w:lvl w:ilvl="1" w:tplc="04090003" w:tentative="1">
+      <w:start w:val="1"/>
+      <w:numFmt w:val="bullet"/>
+      <w:lvlText w:val="o"/>
+      <w:lvlJc w:val="left"/>
+      <w:pPr>
+        <w:ind w:left="1440" w:hanging="360"/>
+      </w:pPr>
+      <w:rPr>
+        <w:rFonts w:ascii="Courier New" w:hAnsi="Courier New" w:cs="Courier New" w:hint="default"/>
+      </w:rPr>
+    </w:lvl>
+    <w:lvl w:ilvl="2" w:tplc="04090005" w:tentative="1">
+      <w:start w:val="1"/>
+      <w:numFmt w:val="bullet"/>
+      <w:lvlText w:val=""/>
+      <w:lvlJc w:val="left"/>
+      <w:pPr>
+        <w:ind w:left="2160" w:hanging="360"/>
+      </w:pPr>
+      <w:rPr>
+        <w:rFonts w:ascii="Wingdings" w:hAnsi="Wingdings" w:hint="default"/>
+      </w:rPr>
+    </w:lvl>
+    <w:lvl w:ilvl="3" w:tplc="04090001" w:tentative="1">
+      <w:start w:val="1"/>
+      <w:numFmt w:val="bullet"/>
+      <w:lvlText w:val=""/>
+      <w:lvlJc w:val="left"/>
+      <w:pPr>
+        <w:ind w:left="2880" w:hanging="360"/>
+      </w:pPr>
+      <w:rPr>
+        <w:rFonts w:ascii="Symbol" w:hAnsi="Symbol" w:hint="default"/>
+      </w:rPr>
+    </w:lvl>
+    <w:lvl w:ilvl="4" w:tplc="04090003" w:tentative="1">
+      <w:start w:val="1"/>
+      <w:numFmt w:val="bullet"/>
+      <w:lvlText w:val="o"/>
+      <w:lvlJc w:val="left"/>
+      <w:pPr>
+        <w:ind w:left="3600" w:hanging="360"/>
+      </w:pPr>
+      <w:rPr>
+        <w:rFonts w:ascii="Courier New" w:hAnsi="Courier New" w:cs="Courier New" w:hint="default"/>
+      </w:rPr>
+    </w:lvl>
+    <w:lvl w:ilvl="5" w:tplc="04090005" w:tentative="1">
+      <w:start w:val="1"/>
+      <w:numFmt w:val="bullet"/>
+      <w:lvlText w:val=""/>
+      <w:lvlJc w:val="left"/>
+      <w:pPr>
+        <w:ind w:left="4320" w:hanging="360"/>
+      </w:pPr>
+      <w:rPr>
+        <w:rFonts w:ascii="Wingdings" w:hAnsi="Wingdings" w:hint="default"/>
+      </w:rPr>
+    </w:lvl>
+    <w:lvl w:ilvl="6" w:tplc="04090001" w:tentative="1">
+      <w:start w:val="1"/>
+      <w:numFmt w:val="bullet"/>
+      <w:lvlText w:val=""/>
+      <w:lvlJc w:val="left"/>
+      <w:pPr>
+        <w:ind w:left="5040" w:hanging="360"/>
+      </w:pPr>
+      <w:rPr>
+        <w:rFonts w:ascii="Symbol" w:hAnsi="Symbol" w:hint="default"/>
+      </w:rPr>
+    </w:lvl>
+    <w:lvl w:ilvl="7" w:tplc="04090003" w:tentative="1">
+      <w:start w:val="1"/>
+      <w:numFmt w:val="bullet"/>
+      <w:lvlText w:val="o"/>
+      <w:lvlJc w:val="left"/>
+      <w:pPr>
+        <w:ind w:left="5760" w:hanging="360"/>
+      </w:pPr>
+      <w:rPr>
+        <w:rFonts w:ascii="Courier New" w:hAnsi="Courier New" w:cs="Courier New" w:hint="default"/>
+      </w:rPr>
+    </w:lvl>
+    <w:lvl w:ilvl="8" w:tplc="04090005" w:tentative="1">
+      <w:start w:val="1"/>
+      <w:numFmt w:val="bullet"/>
+      <w:lvlText w:val=""/>
+      <w:lvlJc w:val="left"/>
+      <w:pPr>
+        <w:ind w:left="6480" w:hanging="360"/>
+      </w:pPr>
+      <w:rPr>
+        <w:rFonts w:ascii="Wingdings" w:hAnsi="Wingdings" w:hint="default"/>
+      </w:rPr>
+    </w:lvl>
+  </w:abstractNum>
+  <w:abstractNum w:abstractNumId="13">
     <w:nsid w:val="180C2E77"/>
     <w:multiLevelType w:val="multilevel"/>
     <w:tmpl w:val="9AA2D818"/>
@@ -10724,7 +11254,7 @@
       </w:rPr>
     </w:lvl>
   </w:abstractNum>
-  <w:abstractNum w:abstractNumId="13">
+  <w:abstractNum w:abstractNumId="14">
     <w:nsid w:val="1844117B"/>
     <w:multiLevelType w:val="hybridMultilevel"/>
     <w:tmpl w:val="8DDEFF6C"/>
@@ -10837,7 +11367,7 @@
       </w:rPr>
     </w:lvl>
   </w:abstractNum>
-  <w:abstractNum w:abstractNumId="14">
+  <w:abstractNum w:abstractNumId="15">
     <w:nsid w:val="185A708B"/>
     <w:multiLevelType w:val="hybridMultilevel"/>
     <w:tmpl w:val="7C6EF178"/>
@@ -10923,7 +11453,7 @@
       </w:pPr>
     </w:lvl>
   </w:abstractNum>
-  <w:abstractNum w:abstractNumId="15">
+  <w:abstractNum w:abstractNumId="16">
     <w:nsid w:val="192552C0"/>
     <w:multiLevelType w:val="hybridMultilevel"/>
     <w:tmpl w:val="1570EBAC"/>
@@ -11035,7 +11565,7 @@
       </w:rPr>
     </w:lvl>
   </w:abstractNum>
-  <w:abstractNum w:abstractNumId="16">
+  <w:abstractNum w:abstractNumId="17">
     <w:nsid w:val="22957834"/>
     <w:multiLevelType w:val="hybridMultilevel"/>
     <w:tmpl w:val="64709B02"/>
@@ -11150,7 +11680,7 @@
       </w:rPr>
     </w:lvl>
   </w:abstractNum>
-  <w:abstractNum w:abstractNumId="17">
+  <w:abstractNum w:abstractNumId="18">
     <w:nsid w:val="236E7510"/>
     <w:multiLevelType w:val="multilevel"/>
     <w:tmpl w:val="5A0CDC6A"/>
@@ -11299,7 +11829,7 @@
       </w:rPr>
     </w:lvl>
   </w:abstractNum>
-  <w:abstractNum w:abstractNumId="18">
+  <w:abstractNum w:abstractNumId="19">
     <w:nsid w:val="277D2391"/>
     <w:multiLevelType w:val="hybridMultilevel"/>
     <w:tmpl w:val="62A4AD06"/>
@@ -11385,7 +11915,7 @@
       </w:pPr>
     </w:lvl>
   </w:abstractNum>
-  <w:abstractNum w:abstractNumId="19">
+  <w:abstractNum w:abstractNumId="20">
     <w:nsid w:val="323A1844"/>
     <w:multiLevelType w:val="multilevel"/>
     <w:tmpl w:val="3F82E51A"/>
@@ -11534,7 +12064,7 @@
       </w:rPr>
     </w:lvl>
   </w:abstractNum>
-  <w:abstractNum w:abstractNumId="20">
+  <w:abstractNum w:abstractNumId="21">
     <w:nsid w:val="352D37AC"/>
     <w:multiLevelType w:val="hybridMultilevel"/>
     <w:tmpl w:val="E928338E"/>
@@ -11647,7 +12177,7 @@
       </w:rPr>
     </w:lvl>
   </w:abstractNum>
-  <w:abstractNum w:abstractNumId="21">
+  <w:abstractNum w:abstractNumId="22">
     <w:nsid w:val="38EE496F"/>
     <w:multiLevelType w:val="multilevel"/>
     <w:tmpl w:val="BB5E7812"/>
@@ -11796,13 +12326,13 @@
       </w:rPr>
     </w:lvl>
   </w:abstractNum>
-  <w:abstractNum w:abstractNumId="22">
+  <w:abstractNum w:abstractNumId="23">
     <w:nsid w:val="3B196F77"/>
     <w:multiLevelType w:val="hybridMultilevel"/>
     <w:tmpl w:val="A606C880"/>
     <w:numStyleLink w:val="Numbered"/>
   </w:abstractNum>
-  <w:abstractNum w:abstractNumId="23">
+  <w:abstractNum w:abstractNumId="24">
     <w:nsid w:val="44DE3D07"/>
     <w:multiLevelType w:val="hybridMultilevel"/>
     <w:tmpl w:val="8ED03FF6"/>
@@ -11888,7 +12418,7 @@
       </w:pPr>
     </w:lvl>
   </w:abstractNum>
-  <w:abstractNum w:abstractNumId="24">
+  <w:abstractNum w:abstractNumId="25">
     <w:nsid w:val="450A4F98"/>
     <w:multiLevelType w:val="multilevel"/>
     <w:tmpl w:val="86DE7276"/>
@@ -12037,7 +12567,7 @@
       </w:rPr>
     </w:lvl>
   </w:abstractNum>
-  <w:abstractNum w:abstractNumId="25">
+  <w:abstractNum w:abstractNumId="26">
     <w:nsid w:val="461C5E52"/>
     <w:multiLevelType w:val="hybridMultilevel"/>
     <w:tmpl w:val="7C6EF178"/>
@@ -12123,7 +12653,7 @@
       </w:pPr>
     </w:lvl>
   </w:abstractNum>
-  <w:abstractNum w:abstractNumId="26">
+  <w:abstractNum w:abstractNumId="27">
     <w:nsid w:val="46C82C9A"/>
     <w:multiLevelType w:val="hybridMultilevel"/>
     <w:tmpl w:val="63F07864"/>
@@ -12239,7 +12769,7 @@
       </w:rPr>
     </w:lvl>
   </w:abstractNum>
-  <w:abstractNum w:abstractNumId="27">
+  <w:abstractNum w:abstractNumId="28">
     <w:nsid w:val="46CF353E"/>
     <w:multiLevelType w:val="hybridMultilevel"/>
     <w:tmpl w:val="A606C880"/>
@@ -12470,7 +13000,7 @@
       </w:rPr>
     </w:lvl>
   </w:abstractNum>
-  <w:abstractNum w:abstractNumId="28">
+  <w:abstractNum w:abstractNumId="29">
     <w:nsid w:val="49BC0320"/>
     <w:multiLevelType w:val="hybridMultilevel"/>
     <w:tmpl w:val="DC3C7298"/>
@@ -12585,7 +13115,7 @@
       </w:rPr>
     </w:lvl>
   </w:abstractNum>
-  <w:abstractNum w:abstractNumId="29">
+  <w:abstractNum w:abstractNumId="30">
     <w:nsid w:val="4D0C02FE"/>
     <w:multiLevelType w:val="hybridMultilevel"/>
     <w:tmpl w:val="065436BE"/>
@@ -12698,7 +13228,7 @@
       </w:rPr>
     </w:lvl>
   </w:abstractNum>
-  <w:abstractNum w:abstractNumId="30">
+  <w:abstractNum w:abstractNumId="31">
     <w:nsid w:val="500759AC"/>
     <w:multiLevelType w:val="hybridMultilevel"/>
     <w:tmpl w:val="BBF05FD6"/>
@@ -12811,7 +13341,7 @@
       </w:rPr>
     </w:lvl>
   </w:abstractNum>
-  <w:abstractNum w:abstractNumId="31">
+  <w:abstractNum w:abstractNumId="32">
     <w:nsid w:val="52083510"/>
     <w:multiLevelType w:val="hybridMultilevel"/>
     <w:tmpl w:val="BE6E19F6"/>
@@ -12930,7 +13460,7 @@
       </w:rPr>
     </w:lvl>
   </w:abstractNum>
-  <w:abstractNum w:abstractNumId="32">
+  <w:abstractNum w:abstractNumId="33">
     <w:nsid w:val="541273A0"/>
     <w:multiLevelType w:val="hybridMultilevel"/>
     <w:tmpl w:val="2C504E64"/>
@@ -13043,7 +13573,7 @@
       </w:rPr>
     </w:lvl>
   </w:abstractNum>
-  <w:abstractNum w:abstractNumId="33">
+  <w:abstractNum w:abstractNumId="34">
     <w:nsid w:val="58155B9B"/>
     <w:multiLevelType w:val="multilevel"/>
     <w:tmpl w:val="06C4CA6E"/>
@@ -13192,7 +13722,7 @@
       </w:rPr>
     </w:lvl>
   </w:abstractNum>
-  <w:abstractNum w:abstractNumId="34">
+  <w:abstractNum w:abstractNumId="35">
     <w:nsid w:val="5B226C1F"/>
     <w:multiLevelType w:val="hybridMultilevel"/>
     <w:tmpl w:val="49ACD974"/>
@@ -13307,7 +13837,7 @@
       </w:rPr>
     </w:lvl>
   </w:abstractNum>
-  <w:abstractNum w:abstractNumId="35">
+  <w:abstractNum w:abstractNumId="36">
     <w:nsid w:val="5D0003C4"/>
     <w:multiLevelType w:val="multilevel"/>
     <w:tmpl w:val="5920A59A"/>
@@ -13456,7 +13986,7 @@
       </w:rPr>
     </w:lvl>
   </w:abstractNum>
-  <w:abstractNum w:abstractNumId="36">
+  <w:abstractNum w:abstractNumId="37">
     <w:nsid w:val="5F8F3793"/>
     <w:multiLevelType w:val="hybridMultilevel"/>
     <w:tmpl w:val="769CA7F0"/>
@@ -13569,7 +14099,7 @@
       </w:rPr>
     </w:lvl>
   </w:abstractNum>
-  <w:abstractNum w:abstractNumId="37">
+  <w:abstractNum w:abstractNumId="38">
     <w:nsid w:val="64141A1B"/>
     <w:multiLevelType w:val="multilevel"/>
     <w:tmpl w:val="53DEC348"/>
@@ -13718,7 +14248,7 @@
       </w:rPr>
     </w:lvl>
   </w:abstractNum>
-  <w:abstractNum w:abstractNumId="38">
+  <w:abstractNum w:abstractNumId="39">
     <w:nsid w:val="68E1440A"/>
     <w:multiLevelType w:val="hybridMultilevel"/>
     <w:tmpl w:val="128CC1F6"/>
@@ -13831,7 +14361,7 @@
       </w:rPr>
     </w:lvl>
   </w:abstractNum>
-  <w:abstractNum w:abstractNumId="39">
+  <w:abstractNum w:abstractNumId="40">
     <w:nsid w:val="6C901CF9"/>
     <w:multiLevelType w:val="hybridMultilevel"/>
     <w:tmpl w:val="2F4A75D8"/>
@@ -13918,7 +14448,7 @@
       </w:pPr>
     </w:lvl>
   </w:abstractNum>
-  <w:abstractNum w:abstractNumId="40">
+  <w:abstractNum w:abstractNumId="41">
     <w:nsid w:val="6EEB70F8"/>
     <w:multiLevelType w:val="hybridMultilevel"/>
     <w:tmpl w:val="2A9AADF0"/>
@@ -14030,7 +14560,7 @@
       </w:rPr>
     </w:lvl>
   </w:abstractNum>
-  <w:abstractNum w:abstractNumId="41">
+  <w:abstractNum w:abstractNumId="42">
     <w:nsid w:val="77B93DB4"/>
     <w:multiLevelType w:val="hybridMultilevel"/>
     <w:tmpl w:val="AB5A069E"/>
@@ -14143,7 +14673,7 @@
       </w:rPr>
     </w:lvl>
   </w:abstractNum>
-  <w:abstractNum w:abstractNumId="42">
+  <w:abstractNum w:abstractNumId="43">
     <w:nsid w:val="7A376BAD"/>
     <w:multiLevelType w:val="hybridMultilevel"/>
     <w:tmpl w:val="37261C30"/>
@@ -14256,7 +14786,7 @@
       </w:rPr>
     </w:lvl>
   </w:abstractNum>
-  <w:abstractNum w:abstractNumId="43">
+  <w:abstractNum w:abstractNumId="44">
     <w:nsid w:val="7C8541D8"/>
     <w:multiLevelType w:val="hybridMultilevel"/>
     <w:tmpl w:val="78608FC6"/>
@@ -14342,7 +14872,7 @@
       </w:pPr>
     </w:lvl>
   </w:abstractNum>
-  <w:abstractNum w:abstractNumId="44">
+  <w:abstractNum w:abstractNumId="45">
     <w:nsid w:val="7D46345B"/>
     <w:multiLevelType w:val="hybridMultilevel"/>
     <w:tmpl w:val="6FF201D8"/>
@@ -14455,7 +14985,7 @@
       </w:rPr>
     </w:lvl>
   </w:abstractNum>
-  <w:abstractNum w:abstractNumId="45">
+  <w:abstractNum w:abstractNumId="46">
     <w:nsid w:val="7E2F2ED1"/>
     <w:multiLevelType w:val="hybridMultilevel"/>
     <w:tmpl w:val="66D20F52"/>
@@ -14568,7 +15098,7 @@
       </w:rPr>
     </w:lvl>
   </w:abstractNum>
-  <w:abstractNum w:abstractNumId="46">
+  <w:abstractNum w:abstractNumId="47">
     <w:nsid w:val="7FFB1AF6"/>
     <w:multiLevelType w:val="hybridMultilevel"/>
     <w:tmpl w:val="25A6937E"/>
@@ -14658,16 +15188,16 @@
     <w:abstractNumId w:val="10"/>
   </w:num>
   <w:num w:numId="2">
-    <w:abstractNumId w:val="26"/>
+    <w:abstractNumId w:val="27"/>
   </w:num>
   <w:num w:numId="3">
-    <w:abstractNumId w:val="34"/>
+    <w:abstractNumId w:val="35"/>
   </w:num>
   <w:num w:numId="4">
-    <w:abstractNumId w:val="28"/>
+    <w:abstractNumId w:val="29"/>
   </w:num>
   <w:num w:numId="5">
-    <w:abstractNumId w:val="16"/>
+    <w:abstractNumId w:val="17"/>
   </w:num>
   <w:num w:numId="6">
     <w:abstractNumId w:val="8"/>
@@ -14697,103 +15227,106 @@
     <w:abstractNumId w:val="1"/>
   </w:num>
   <w:num w:numId="15">
-    <w:abstractNumId w:val="31"/>
+    <w:abstractNumId w:val="32"/>
   </w:num>
   <w:num w:numId="16">
-    <w:abstractNumId w:val="39"/>
+    <w:abstractNumId w:val="40"/>
   </w:num>
   <w:num w:numId="17">
-    <w:abstractNumId w:val="19"/>
+    <w:abstractNumId w:val="20"/>
   </w:num>
   <w:num w:numId="18">
-    <w:abstractNumId w:val="37"/>
+    <w:abstractNumId w:val="38"/>
   </w:num>
   <w:num w:numId="19">
-    <w:abstractNumId w:val="12"/>
+    <w:abstractNumId w:val="13"/>
   </w:num>
   <w:num w:numId="20">
-    <w:abstractNumId w:val="35"/>
+    <w:abstractNumId w:val="36"/>
   </w:num>
   <w:num w:numId="21">
-    <w:abstractNumId w:val="24"/>
+    <w:abstractNumId w:val="25"/>
   </w:num>
   <w:num w:numId="22">
-    <w:abstractNumId w:val="33"/>
+    <w:abstractNumId w:val="34"/>
   </w:num>
   <w:num w:numId="23">
-    <w:abstractNumId w:val="21"/>
+    <w:abstractNumId w:val="22"/>
   </w:num>
   <w:num w:numId="24">
-    <w:abstractNumId w:val="17"/>
+    <w:abstractNumId w:val="18"/>
   </w:num>
   <w:num w:numId="25">
-    <w:abstractNumId w:val="29"/>
+    <w:abstractNumId w:val="30"/>
   </w:num>
   <w:num w:numId="26">
-    <w:abstractNumId w:val="32"/>
+    <w:abstractNumId w:val="33"/>
   </w:num>
   <w:num w:numId="27">
     <w:abstractNumId w:val="0"/>
   </w:num>
   <w:num w:numId="28">
-    <w:abstractNumId w:val="27"/>
+    <w:abstractNumId w:val="28"/>
   </w:num>
   <w:num w:numId="29">
-    <w:abstractNumId w:val="22"/>
+    <w:abstractNumId w:val="23"/>
   </w:num>
   <w:num w:numId="30">
-    <w:abstractNumId w:val="23"/>
+    <w:abstractNumId w:val="24"/>
   </w:num>
   <w:num w:numId="31">
     <w:abstractNumId w:val="11"/>
   </w:num>
   <w:num w:numId="32">
+    <w:abstractNumId w:val="16"/>
+  </w:num>
+  <w:num w:numId="33">
+    <w:abstractNumId w:val="41"/>
+  </w:num>
+  <w:num w:numId="34">
+    <w:abstractNumId w:val="42"/>
+  </w:num>
+  <w:num w:numId="35">
+    <w:abstractNumId w:val="44"/>
+  </w:num>
+  <w:num w:numId="36">
+    <w:abstractNumId w:val="43"/>
+  </w:num>
+  <w:num w:numId="37">
     <w:abstractNumId w:val="15"/>
   </w:num>
-  <w:num w:numId="33">
-    <w:abstractNumId w:val="40"/>
+  <w:num w:numId="38">
+    <w:abstractNumId w:val="26"/>
   </w:num>
-  <w:num w:numId="34">
-    <w:abstractNumId w:val="41"/>
+  <w:num w:numId="39">
+    <w:abstractNumId w:val="39"/>
   </w:num>
-  <w:num w:numId="35">
-    <w:abstractNumId w:val="43"/>
+  <w:num w:numId="40">
+    <w:abstractNumId w:val="45"/>
   </w:num>
-  <w:num w:numId="36">
-    <w:abstractNumId w:val="42"/>
+  <w:num w:numId="41">
+    <w:abstractNumId w:val="31"/>
   </w:num>
-  <w:num w:numId="37">
+  <w:num w:numId="42">
     <w:abstractNumId w:val="14"/>
   </w:num>
-  <w:num w:numId="38">
-    <w:abstractNumId w:val="25"/>
-  </w:num>
-  <w:num w:numId="39">
-    <w:abstractNumId w:val="38"/>
-  </w:num>
-  <w:num w:numId="40">
-    <w:abstractNumId w:val="44"/>
-  </w:num>
-  <w:num w:numId="41">
-    <w:abstractNumId w:val="30"/>
-  </w:num>
-  <w:num w:numId="42">
-    <w:abstractNumId w:val="13"/>
-  </w:num>
   <w:num w:numId="43">
-    <w:abstractNumId w:val="20"/>
+    <w:abstractNumId w:val="21"/>
   </w:num>
   <w:num w:numId="44">
-    <w:abstractNumId w:val="36"/>
+    <w:abstractNumId w:val="37"/>
   </w:num>
   <w:num w:numId="45">
-    <w:abstractNumId w:val="45"/>
+    <w:abstractNumId w:val="46"/>
   </w:num>
   <w:num w:numId="46">
-    <w:abstractNumId w:val="18"/>
+    <w:abstractNumId w:val="19"/>
   </w:num>
   <w:num w:numId="47">
-    <w:abstractNumId w:val="46"/>
+    <w:abstractNumId w:val="47"/>
+  </w:num>
+  <w:num w:numId="48">
+    <w:abstractNumId w:val="12"/>
   </w:num>
 </w:numbering>
 </file>
@@ -16028,7 +16561,6 @@
     <w:next w:val="Normal"/>
     <w:autoRedefine/>
     <w:uiPriority w:val="39"/>
-    <w:semiHidden/>
     <w:unhideWhenUsed/>
     <w:rsid w:val="00280E29"/>
     <w:pPr>
@@ -16047,7 +16579,6 @@
     <w:next w:val="Normal"/>
     <w:autoRedefine/>
     <w:uiPriority w:val="39"/>
-    <w:semiHidden/>
     <w:unhideWhenUsed/>
     <w:rsid w:val="00280E29"/>
     <w:pPr>
@@ -16066,7 +16597,6 @@
     <w:next w:val="Normal"/>
     <w:autoRedefine/>
     <w:uiPriority w:val="39"/>
-    <w:semiHidden/>
     <w:unhideWhenUsed/>
     <w:rsid w:val="00280E29"/>
     <w:pPr>
@@ -16085,7 +16615,6 @@
     <w:next w:val="Normal"/>
     <w:autoRedefine/>
     <w:uiPriority w:val="39"/>
-    <w:semiHidden/>
     <w:unhideWhenUsed/>
     <w:rsid w:val="00280E29"/>
     <w:pPr>
@@ -16104,7 +16633,6 @@
     <w:next w:val="Normal"/>
     <w:autoRedefine/>
     <w:uiPriority w:val="39"/>
-    <w:semiHidden/>
     <w:unhideWhenUsed/>
     <w:rsid w:val="00280E29"/>
     <w:pPr>
@@ -16123,7 +16651,6 @@
     <w:next w:val="Normal"/>
     <w:autoRedefine/>
     <w:uiPriority w:val="39"/>
-    <w:semiHidden/>
     <w:unhideWhenUsed/>
     <w:rsid w:val="00280E29"/>
     <w:pPr>
@@ -16829,6 +17356,18 @@
         <w:bCs/>
       </w:rPr>
     </w:tblStylePr>
+  </w:style>
+  <w:style w:type="character" w:styleId="FollowedHyperlink">
+    <w:name w:val="FollowedHyperlink"/>
+    <w:basedOn w:val="DefaultParagraphFont"/>
+    <w:uiPriority w:val="99"/>
+    <w:semiHidden/>
+    <w:unhideWhenUsed/>
+    <w:rsid w:val="00E96A63"/>
+    <w:rPr>
+      <w:color w:val="7A4561" w:themeColor="followedHyperlink"/>
+      <w:u w:val="single"/>
+    </w:rPr>
   </w:style>
 </w:styles>
 </file>
@@ -17099,7 +17638,7 @@
 </file>
 
 <file path=customXml/itemProps1.xml><?xml version="1.0" encoding="utf-8"?>
-<ds:datastoreItem xmlns:ds="http://schemas.openxmlformats.org/officeDocument/2006/customXml" ds:itemID="{089CA32B-A18A-6845-A578-884F645C7652}">
+<ds:datastoreItem xmlns:ds="http://schemas.openxmlformats.org/officeDocument/2006/customXml" ds:itemID="{E6D591AF-D664-2342-9199-15351A7EF634}">
   <ds:schemaRefs>
     <ds:schemaRef ds:uri="http://schemas.openxmlformats.org/officeDocument/2006/bibliography"/>
   </ds:schemaRefs>

</xml_diff>

<commit_message>
Updated GOMS operational sequence
</commit_message>
<xml_diff>
--- a/uidev_28.docx
+++ b/uidev_28.docx
@@ -2714,14 +2714,12 @@
         </w:rPr>
         <w:br w:type="page"/>
       </w:r>
-      <w:bookmarkStart w:id="0" w:name="_GoBack"/>
-      <w:bookmarkEnd w:id="0"/>
     </w:p>
     <w:p>
       <w:pPr>
         <w:pStyle w:val="Heading1"/>
       </w:pPr>
-      <w:bookmarkStart w:id="1" w:name="_Toc500726967"/>
+      <w:bookmarkStart w:id="0" w:name="_Toc500726967"/>
       <w:r>
         <w:lastRenderedPageBreak/>
         <w:t xml:space="preserve">Analytical </w:t>
@@ -2729,7 +2727,7 @@
       <w:r>
         <w:t>Usability Evaluation</w:t>
       </w:r>
-      <w:bookmarkEnd w:id="1"/>
+      <w:bookmarkEnd w:id="0"/>
     </w:p>
     <w:p>
       <w:r>
@@ -2752,12 +2750,12 @@
       <w:pPr>
         <w:pStyle w:val="Heading2"/>
       </w:pPr>
-      <w:bookmarkStart w:id="2" w:name="_Toc500726968"/>
+      <w:bookmarkStart w:id="1" w:name="_Toc500726968"/>
       <w:r>
         <w:lastRenderedPageBreak/>
         <w:t>Cognitive walkthrough</w:t>
       </w:r>
-      <w:bookmarkEnd w:id="2"/>
+      <w:bookmarkEnd w:id="1"/>
     </w:p>
     <w:p>
       <w:r>
@@ -2888,22 +2886,22 @@
       <w:pPr>
         <w:pStyle w:val="Heading2"/>
       </w:pPr>
-      <w:bookmarkStart w:id="3" w:name="_Toc500726969"/>
+      <w:bookmarkStart w:id="2" w:name="_Toc500726969"/>
       <w:r>
         <w:lastRenderedPageBreak/>
         <w:t>GOMS Family of Methods</w:t>
       </w:r>
-      <w:bookmarkEnd w:id="3"/>
+      <w:bookmarkEnd w:id="2"/>
     </w:p>
     <w:p>
       <w:pPr>
         <w:pStyle w:val="Heading3"/>
       </w:pPr>
-      <w:bookmarkStart w:id="4" w:name="_Toc500726970"/>
+      <w:bookmarkStart w:id="3" w:name="_Toc500726970"/>
       <w:r>
         <w:t>Goal</w:t>
       </w:r>
-      <w:bookmarkEnd w:id="4"/>
+      <w:bookmarkEnd w:id="3"/>
     </w:p>
     <w:p>
       <w:r>
@@ -2914,21 +2912,21 @@
       <w:pPr>
         <w:pStyle w:val="Heading3"/>
       </w:pPr>
-      <w:bookmarkStart w:id="5" w:name="_Toc500726971"/>
+      <w:bookmarkStart w:id="4" w:name="_Toc500726971"/>
       <w:r>
         <w:t>Notes</w:t>
       </w:r>
-      <w:bookmarkEnd w:id="5"/>
+      <w:bookmarkEnd w:id="4"/>
     </w:p>
     <w:p>
       <w:pPr>
         <w:pStyle w:val="Heading4"/>
       </w:pPr>
-      <w:bookmarkStart w:id="6" w:name="_Toc500726972"/>
+      <w:bookmarkStart w:id="5" w:name="_Toc500726972"/>
       <w:r>
         <w:t>Username length</w:t>
       </w:r>
-      <w:bookmarkEnd w:id="6"/>
+      <w:bookmarkEnd w:id="5"/>
     </w:p>
     <w:p>
       <w:r>
@@ -2964,11 +2962,11 @@
       <w:pPr>
         <w:pStyle w:val="Heading4"/>
       </w:pPr>
-      <w:bookmarkStart w:id="7" w:name="_Toc500726973"/>
+      <w:bookmarkStart w:id="6" w:name="_Toc500726973"/>
       <w:r>
         <w:t>Password length</w:t>
       </w:r>
-      <w:bookmarkEnd w:id="7"/>
+      <w:bookmarkEnd w:id="6"/>
     </w:p>
     <w:p>
       <w:r>
@@ -2988,19 +2986,7 @@
           <w:rPr>
             <w:rStyle w:val="Hyperlink"/>
           </w:rPr>
-          <w:t>http://resou</w:t>
-        </w:r>
-        <w:r>
-          <w:rPr>
-            <w:rStyle w:val="Hyperlink"/>
-          </w:rPr>
-          <w:t>r</w:t>
-        </w:r>
-        <w:r>
-          <w:rPr>
-            <w:rStyle w:val="Hyperlink"/>
-          </w:rPr>
-          <w:t>ces.infosecinstitute.com/beyond-password-length-complexity/</w:t>
+          <w:t>http://resources.infosecinstitute.com/beyond-password-length-complexity/</w:t>
         </w:r>
       </w:hyperlink>
     </w:p>
@@ -3016,11 +3002,11 @@
       <w:pPr>
         <w:pStyle w:val="Heading4"/>
       </w:pPr>
-      <w:bookmarkStart w:id="8" w:name="_Toc500726974"/>
+      <w:bookmarkStart w:id="7" w:name="_Toc500726974"/>
       <w:r>
         <w:t>Email length</w:t>
       </w:r>
-      <w:bookmarkEnd w:id="8"/>
+      <w:bookmarkEnd w:id="7"/>
     </w:p>
     <w:p>
       <w:r>
@@ -3057,7 +3043,7 @@
       <w:pPr>
         <w:pStyle w:val="Heading3"/>
       </w:pPr>
-      <w:bookmarkStart w:id="9" w:name="_Toc500726975"/>
+      <w:bookmarkStart w:id="8" w:name="_Toc500726975"/>
       <w:r>
         <w:lastRenderedPageBreak/>
         <w:t>C</w:t>
@@ -3065,17 +3051,17 @@
       <w:r>
         <w:t>ompetent performer</w:t>
       </w:r>
-      <w:bookmarkEnd w:id="9"/>
+      <w:bookmarkEnd w:id="8"/>
     </w:p>
     <w:p>
       <w:pPr>
         <w:pStyle w:val="Heading4"/>
       </w:pPr>
-      <w:bookmarkStart w:id="10" w:name="_Toc500726976"/>
+      <w:bookmarkStart w:id="9" w:name="_Toc500726976"/>
       <w:r>
         <w:t>Calculations</w:t>
       </w:r>
-      <w:bookmarkEnd w:id="10"/>
+      <w:bookmarkEnd w:id="9"/>
     </w:p>
     <w:tbl>
       <w:tblPr>
@@ -7019,12 +7005,12 @@
       <w:pPr>
         <w:pStyle w:val="Heading4"/>
       </w:pPr>
-      <w:bookmarkStart w:id="11" w:name="_Toc500726977"/>
+      <w:bookmarkStart w:id="10" w:name="_Toc500726977"/>
       <w:r>
         <w:lastRenderedPageBreak/>
         <w:t>Results</w:t>
       </w:r>
-      <w:bookmarkEnd w:id="11"/>
+      <w:bookmarkEnd w:id="10"/>
     </w:p>
     <w:p>
       <w:r>
@@ -7050,7 +7036,7 @@
       <w:pPr>
         <w:pStyle w:val="Heading3"/>
       </w:pPr>
-      <w:bookmarkStart w:id="12" w:name="_Toc500726978"/>
+      <w:bookmarkStart w:id="11" w:name="_Toc500726978"/>
       <w:r>
         <w:lastRenderedPageBreak/>
         <w:t>E</w:t>
@@ -7058,17 +7044,17 @@
       <w:r>
         <w:t>xpert</w:t>
       </w:r>
-      <w:bookmarkEnd w:id="12"/>
+      <w:bookmarkEnd w:id="11"/>
     </w:p>
     <w:p>
       <w:pPr>
         <w:pStyle w:val="Heading4"/>
       </w:pPr>
-      <w:bookmarkStart w:id="13" w:name="_Toc500726979"/>
+      <w:bookmarkStart w:id="12" w:name="_Toc500726979"/>
       <w:r>
         <w:t>Calculations</w:t>
       </w:r>
-      <w:bookmarkEnd w:id="13"/>
+      <w:bookmarkEnd w:id="12"/>
     </w:p>
     <w:tbl>
       <w:tblPr>
@@ -7944,7 +7930,7 @@
                 <w:color w:val="000000"/>
                 <w:lang w:eastAsia="zh-CN"/>
               </w:rPr>
-              <w:t>Press tab twice to select the "username" field</w:t>
+              <w:t>Press tab to select the "username" field</w:t>
             </w:r>
           </w:p>
         </w:tc>
@@ -7996,7 +7982,7 @@
                 <w:color w:val="000000"/>
                 <w:lang w:eastAsia="zh-CN"/>
               </w:rPr>
-              <w:t>2</w:t>
+              <w:t>1</w:t>
             </w:r>
           </w:p>
         </w:tc>
@@ -8022,7 +8008,15 @@
                 <w:color w:val="000000"/>
                 <w:lang w:eastAsia="zh-CN"/>
               </w:rPr>
-              <w:t>0.24</w:t>
+              <w:t>0.</w:t>
+            </w:r>
+            <w:r>
+              <w:rPr>
+                <w:rFonts w:ascii="Calibri" w:eastAsia="Times New Roman" w:hAnsi="Calibri" w:cs="Times New Roman"/>
+                <w:color w:val="000000"/>
+                <w:lang w:eastAsia="zh-CN"/>
+              </w:rPr>
+              <w:t>12</w:t>
             </w:r>
           </w:p>
         </w:tc>
@@ -9020,7 +9014,7 @@
                 <w:color w:val="000000"/>
                 <w:lang w:eastAsia="zh-CN"/>
               </w:rPr>
-              <w:t>Press tab twice to select the "username" input</w:t>
+              <w:t>Press tab to select the "username" input</w:t>
             </w:r>
           </w:p>
         </w:tc>
@@ -9072,7 +9066,7 @@
                 <w:color w:val="000000"/>
                 <w:lang w:eastAsia="zh-CN"/>
               </w:rPr>
-              <w:t>2</w:t>
+              <w:t>1</w:t>
             </w:r>
           </w:p>
         </w:tc>
@@ -10052,18 +10046,23 @@
       <w:pPr>
         <w:pStyle w:val="Heading4"/>
       </w:pPr>
-      <w:bookmarkStart w:id="14" w:name="_Toc500726980"/>
+      <w:bookmarkStart w:id="13" w:name="_Toc500726980"/>
       <w:r>
         <w:t>Results</w:t>
       </w:r>
-      <w:bookmarkEnd w:id="14"/>
+      <w:bookmarkEnd w:id="13"/>
     </w:p>
     <w:p>
       <w:r>
         <w:t xml:space="preserve">Total time for an expert: </w:t>
       </w:r>
       <w:r>
-        <w:t>10.77s + 2*t</w:t>
+        <w:t>10.53</w:t>
+      </w:r>
+      <w:bookmarkStart w:id="14" w:name="_GoBack"/>
+      <w:bookmarkEnd w:id="14"/>
+      <w:r>
+        <w:t>s + 2*t</w:t>
       </w:r>
     </w:p>
     <w:p>
@@ -10566,7 +10565,7 @@
           <w:rPr>
             <w:noProof/>
           </w:rPr>
-          <w:t>2</w:t>
+          <w:t>8</w:t>
         </w:r>
         <w:r>
           <w:rPr>
@@ -17638,7 +17637,7 @@
 </file>
 
 <file path=customXml/itemProps1.xml><?xml version="1.0" encoding="utf-8"?>
-<ds:datastoreItem xmlns:ds="http://schemas.openxmlformats.org/officeDocument/2006/customXml" ds:itemID="{E6D591AF-D664-2342-9199-15351A7EF634}">
+<ds:datastoreItem xmlns:ds="http://schemas.openxmlformats.org/officeDocument/2006/customXml" ds:itemID="{24DB735D-5304-8847-8BC9-48B4EE7CEB6A}">
   <ds:schemaRefs>
     <ds:schemaRef ds:uri="http://schemas.openxmlformats.org/officeDocument/2006/bibliography"/>
   </ds:schemaRefs>

</xml_diff>